<commit_message>
Descripción modelo E-R, parque de diversiones
</commit_message>
<xml_diff>
--- a/Diagrama_Yolima Guadir/Diagrama.docx
+++ b/Diagrama_Yolima Guadir/Diagrama.docx
@@ -3,15 +3,43 @@
 <w:document xmlns:wpc="http://schemas.microsoft.com/office/word/2010/wordprocessingCanvas" xmlns:cx="http://schemas.microsoft.com/office/drawing/2014/chartex" xmlns:cx1="http://schemas.microsoft.com/office/drawing/2015/9/8/chartex" xmlns:cx2="http://schemas.microsoft.com/office/drawing/2015/10/21/chartex" xmlns:cx3="http://schemas.microsoft.com/office/drawing/2016/5/9/chartex" xmlns:cx4="http://schemas.microsoft.com/office/drawing/2016/5/10/chartex" xmlns:cx5="http://schemas.microsoft.com/office/drawing/2016/5/11/chartex" xmlns:cx6="http://schemas.microsoft.com/office/drawing/2016/5/12/chartex" xmlns:cx7="http://schemas.microsoft.com/office/drawing/2016/5/13/chartex" xmlns:cx8="http://schemas.microsoft.com/office/drawing/2016/5/14/chartex" xmlns:mc="http://schemas.openxmlformats.org/markup-compatibility/2006" xmlns:aink="http://schemas.microsoft.com/office/drawing/2016/ink" xmlns:am3d="http://schemas.microsoft.com/office/drawing/2017/model3d" xmlns:o="urn:schemas-microsoft-com:office:office" xmlns:oel="http://schemas.microsoft.com/office/2019/extlst" xmlns:r="http://schemas.openxmlformats.org/officeDocument/2006/relationships" xmlns:m="http://schemas.openxmlformats.org/officeDocument/2006/math" xmlns:v="urn:schemas-microsoft-com:vml" xmlns:wp14="http://schemas.microsoft.com/office/word/2010/wordprocessingDrawing" xmlns:wp="http://schemas.openxmlformats.org/drawingml/2006/wordprocessingDrawing" xmlns:w10="urn:schemas-microsoft-com:office:word" xmlns:w="http://schemas.openxmlformats.org/wordprocessingml/2006/main" xmlns:w14="http://schemas.microsoft.com/office/word/2010/wordml" xmlns:w15="http://schemas.microsoft.com/office/word/2012/wordml" xmlns:w16cex="http://schemas.microsoft.com/office/word/2018/wordml/cex" xmlns:w16cid="http://schemas.microsoft.com/office/word/2016/wordml/cid" xmlns:w16="http://schemas.microsoft.com/office/word/2018/wordml" xmlns:w16sdtdh="http://schemas.microsoft.com/office/word/2020/wordml/sdtdatahash" xmlns:w16se="http://schemas.microsoft.com/office/word/2015/wordml/symex" xmlns:wpg="http://schemas.microsoft.com/office/word/2010/wordprocessingGroup" xmlns:wpi="http://schemas.microsoft.com/office/word/2010/wordprocessingInk" xmlns:wne="http://schemas.microsoft.com/office/word/2006/wordml" xmlns:wps="http://schemas.microsoft.com/office/word/2010/wordprocessingShape" mc:Ignorable="w14 w15 w16se w16cid w16 w16cex w16sdtdh wp14">
   <w:body>
     <w:p>
-      <w:r>
-        <w:rPr>
+      <w:pPr>
+        <w:spacing w:line="240" w:lineRule="auto"/>
+        <w:jc w:val="center"/>
+        <w:rPr>
+          <w:rFonts w:ascii="Times New Roman" w:hAnsi="Times New Roman" w:cs="Times New Roman"/>
+          <w:b/>
+          <w:bCs/>
+        </w:rPr>
+      </w:pPr>
+      <w:r>
+        <w:rPr>
+          <w:rFonts w:ascii="Times New Roman" w:hAnsi="Times New Roman" w:cs="Times New Roman"/>
+          <w:b/>
+          <w:bCs/>
+        </w:rPr>
+        <w:t>Diagrama E-R - parque norte</w:t>
+      </w:r>
+    </w:p>
+    <w:p>
+      <w:pPr>
+        <w:jc w:val="center"/>
+        <w:rPr>
+          <w:rFonts w:ascii="Times New Roman" w:hAnsi="Times New Roman" w:cs="Times New Roman"/>
+          <w:b/>
+          <w:bCs/>
+        </w:rPr>
+      </w:pPr>
+      <w:r>
+        <w:rPr>
+          <w:rFonts w:ascii="Times New Roman" w:hAnsi="Times New Roman" w:cs="Times New Roman"/>
           <w:noProof/>
         </w:rPr>
         <w:drawing>
-          <wp:inline distT="0" distB="0" distL="0" distR="0" wp14:anchorId="47906470" wp14:editId="45670B82">
-            <wp:extent cx="8258810" cy="2820035"/>
-            <wp:effectExtent l="0" t="0" r="8890" b="0"/>
-            <wp:docPr id="3" name="Picture 3" descr="Diagram, schematic&#10;&#10;Description automatically generated"/>
+          <wp:inline distT="0" distB="0" distL="0" distR="0" wp14:anchorId="67175431" wp14:editId="459E7967">
+            <wp:extent cx="5612130" cy="5314950"/>
+            <wp:effectExtent l="0" t="0" r="7620" b="0"/>
+            <wp:docPr id="3" name="Picture 3" descr="Diagram&#10;&#10;Description automatically generated"/>
             <wp:cNvGraphicFramePr>
               <a:graphicFrameLocks xmlns:a="http://schemas.openxmlformats.org/drawingml/2006/main" noChangeAspect="1"/>
             </wp:cNvGraphicFramePr>
@@ -19,7 +47,7 @@
               <a:graphicData uri="http://schemas.openxmlformats.org/drawingml/2006/picture">
                 <pic:pic xmlns:pic="http://schemas.openxmlformats.org/drawingml/2006/picture">
                   <pic:nvPicPr>
-                    <pic:cNvPr id="3" name="Picture 3" descr="Diagram, schematic&#10;&#10;Description automatically generated"/>
+                    <pic:cNvPr id="3" name="Picture 3" descr="Diagram&#10;&#10;Description automatically generated"/>
                     <pic:cNvPicPr>
                       <a:picLocks noChangeAspect="1" noChangeArrowheads="1"/>
                     </pic:cNvPicPr>
@@ -40,7 +68,7 @@
                   <pic:spPr bwMode="auto">
                     <a:xfrm>
                       <a:off x="0" y="0"/>
-                      <a:ext cx="8258810" cy="2820035"/>
+                      <a:ext cx="5612130" cy="5314950"/>
                     </a:xfrm>
                     <a:prstGeom prst="rect">
                       <a:avLst/>
@@ -58,13 +86,96 @@
       </w:r>
     </w:p>
     <w:p>
-      <w:r>
-        <w:t>Explicación:</w:t>
-      </w:r>
-    </w:p>
-    <w:p>
-      <w:r>
-        <w:t>Se identificaron 6 entidades:</w:t>
+      <w:pPr>
+        <w:rPr>
+          <w:rFonts w:ascii="Times New Roman" w:hAnsi="Times New Roman" w:cs="Times New Roman"/>
+        </w:rPr>
+      </w:pPr>
+      <w:r>
+        <w:rPr>
+          <w:rFonts w:ascii="Times New Roman" w:hAnsi="Times New Roman" w:cs="Times New Roman"/>
+        </w:rPr>
+        <w:br w:type="page"/>
+      </w:r>
+    </w:p>
+    <w:p>
+      <w:pPr>
+        <w:spacing w:line="240" w:lineRule="auto"/>
+        <w:rPr>
+          <w:rFonts w:ascii="Times New Roman" w:hAnsi="Times New Roman" w:cs="Times New Roman"/>
+          <w:b/>
+          <w:bCs/>
+        </w:rPr>
+        <w:sectPr>
+          <w:type w:val="continuous"/>
+          <w:pgSz w:w="12240" w:h="15840"/>
+          <w:pgMar w:top="1417" w:right="1701" w:bottom="1417" w:left="1701" w:header="708" w:footer="708" w:gutter="0"/>
+          <w:cols w:space="708"/>
+          <w:docGrid w:linePitch="360"/>
+        </w:sectPr>
+      </w:pPr>
+    </w:p>
+    <w:p>
+      <w:pPr>
+        <w:spacing w:line="240" w:lineRule="auto"/>
+        <w:rPr>
+          <w:rFonts w:ascii="Times New Roman" w:hAnsi="Times New Roman" w:cs="Times New Roman"/>
+          <w:b/>
+          <w:bCs/>
+        </w:rPr>
+      </w:pPr>
+      <w:r>
+        <w:rPr>
+          <w:rFonts w:ascii="Times New Roman" w:hAnsi="Times New Roman" w:cs="Times New Roman"/>
+          <w:b/>
+          <w:bCs/>
+        </w:rPr>
+        <w:lastRenderedPageBreak/>
+        <w:t>Entidades:</w:t>
+      </w:r>
+    </w:p>
+    <w:p>
+      <w:pPr>
+        <w:spacing w:line="240" w:lineRule="auto"/>
+        <w:rPr>
+          <w:rFonts w:ascii="Times New Roman" w:hAnsi="Times New Roman" w:cs="Times New Roman"/>
+        </w:rPr>
+      </w:pPr>
+      <w:r>
+        <w:rPr>
+          <w:rFonts w:ascii="Times New Roman" w:hAnsi="Times New Roman" w:cs="Times New Roman"/>
+        </w:rPr>
+        <w:t xml:space="preserve">Se identificaron </w:t>
+      </w:r>
+      <w:r>
+        <w:rPr>
+          <w:rFonts w:ascii="Times New Roman" w:hAnsi="Times New Roman" w:cs="Times New Roman"/>
+        </w:rPr>
+        <w:t>7</w:t>
+      </w:r>
+      <w:r>
+        <w:rPr>
+          <w:rFonts w:ascii="Times New Roman" w:hAnsi="Times New Roman" w:cs="Times New Roman"/>
+        </w:rPr>
+        <w:t xml:space="preserve"> entidad</w:t>
+      </w:r>
+      <w:r>
+        <w:rPr>
+          <w:rFonts w:ascii="Times New Roman" w:hAnsi="Times New Roman" w:cs="Times New Roman"/>
+        </w:rPr>
+        <w:t xml:space="preserve">es, a </w:t>
+      </w:r>
+      <w:r>
+        <w:rPr>
+          <w:rFonts w:ascii="Times New Roman" w:hAnsi="Times New Roman" w:cs="Times New Roman"/>
+        </w:rPr>
+        <w:t>continuación,</w:t>
+      </w:r>
+      <w:r>
+        <w:rPr>
+          <w:rFonts w:ascii="Times New Roman" w:hAnsi="Times New Roman" w:cs="Times New Roman"/>
+        </w:rPr>
+        <w:t xml:space="preserve"> se describen con los respectivos atributos. </w:t>
       </w:r>
     </w:p>
     <w:p>
@@ -72,10 +183,594 @@
         <w:pStyle w:val="ListParagraph"/>
         <w:numPr>
           <w:ilvl w:val="0"/>
-          <w:numId w:val="1"/>
-        </w:numPr>
-      </w:pPr>
-      <w:r>
+          <w:numId w:val="2"/>
+        </w:numPr>
+        <w:spacing w:line="240" w:lineRule="auto"/>
+        <w:rPr>
+          <w:rFonts w:ascii="Times New Roman" w:hAnsi="Times New Roman" w:cs="Times New Roman"/>
+        </w:rPr>
+      </w:pPr>
+      <w:r>
+        <w:rPr>
+          <w:rFonts w:ascii="Times New Roman" w:hAnsi="Times New Roman" w:cs="Times New Roman"/>
+        </w:rPr>
+        <w:t>Cliente</w:t>
+      </w:r>
+    </w:p>
+    <w:p>
+      <w:pPr>
+        <w:pStyle w:val="ListParagraph"/>
+        <w:numPr>
+          <w:ilvl w:val="1"/>
+          <w:numId w:val="3"/>
+        </w:numPr>
+        <w:spacing w:line="240" w:lineRule="auto"/>
+        <w:rPr>
+          <w:rFonts w:ascii="Times New Roman" w:hAnsi="Times New Roman" w:cs="Times New Roman"/>
+        </w:rPr>
+      </w:pPr>
+      <w:r>
+        <w:rPr>
+          <w:rFonts w:ascii="Times New Roman" w:hAnsi="Times New Roman" w:cs="Times New Roman"/>
+        </w:rPr>
+        <w:t>Teléfono</w:t>
+      </w:r>
+    </w:p>
+    <w:p>
+      <w:pPr>
+        <w:pStyle w:val="ListParagraph"/>
+        <w:numPr>
+          <w:ilvl w:val="1"/>
+          <w:numId w:val="3"/>
+        </w:numPr>
+        <w:spacing w:line="240" w:lineRule="auto"/>
+        <w:rPr>
+          <w:rFonts w:ascii="Times New Roman" w:hAnsi="Times New Roman" w:cs="Times New Roman"/>
+        </w:rPr>
+      </w:pPr>
+      <w:r>
+        <w:rPr>
+          <w:rFonts w:ascii="Times New Roman" w:hAnsi="Times New Roman" w:cs="Times New Roman"/>
+        </w:rPr>
+        <w:t>Nombre cliente</w:t>
+      </w:r>
+    </w:p>
+    <w:p>
+      <w:pPr>
+        <w:pStyle w:val="ListParagraph"/>
+        <w:numPr>
+          <w:ilvl w:val="1"/>
+          <w:numId w:val="3"/>
+        </w:numPr>
+        <w:spacing w:line="240" w:lineRule="auto"/>
+        <w:rPr>
+          <w:rFonts w:ascii="Times New Roman" w:hAnsi="Times New Roman" w:cs="Times New Roman"/>
+        </w:rPr>
+      </w:pPr>
+      <w:r>
+        <w:rPr>
+          <w:rFonts w:ascii="Times New Roman" w:hAnsi="Times New Roman" w:cs="Times New Roman"/>
+        </w:rPr>
+        <w:t>Fecha nacimiento</w:t>
+      </w:r>
+    </w:p>
+    <w:p>
+      <w:pPr>
+        <w:pStyle w:val="ListParagraph"/>
+        <w:numPr>
+          <w:ilvl w:val="1"/>
+          <w:numId w:val="3"/>
+        </w:numPr>
+        <w:spacing w:line="240" w:lineRule="auto"/>
+        <w:rPr>
+          <w:rFonts w:ascii="Times New Roman" w:hAnsi="Times New Roman" w:cs="Times New Roman"/>
+        </w:rPr>
+      </w:pPr>
+      <w:r>
+        <w:rPr>
+          <w:rFonts w:ascii="Times New Roman" w:hAnsi="Times New Roman" w:cs="Times New Roman"/>
+        </w:rPr>
+        <w:t>N° identificación</w:t>
+      </w:r>
+    </w:p>
+    <w:p>
+      <w:pPr>
+        <w:spacing w:line="240" w:lineRule="auto"/>
+        <w:ind w:left="1080"/>
+        <w:rPr>
+          <w:rFonts w:ascii="Times New Roman" w:hAnsi="Times New Roman" w:cs="Times New Roman"/>
+        </w:rPr>
+      </w:pPr>
+      <w:r>
+        <w:rPr>
+          <w:rFonts w:ascii="Times New Roman" w:hAnsi="Times New Roman" w:cs="Times New Roman"/>
+        </w:rPr>
+        <w:t xml:space="preserve">Atributo derivado: </w:t>
+      </w:r>
+    </w:p>
+    <w:p>
+      <w:pPr>
+        <w:pStyle w:val="ListParagraph"/>
+        <w:numPr>
+          <w:ilvl w:val="1"/>
+          <w:numId w:val="3"/>
+        </w:numPr>
+        <w:spacing w:line="240" w:lineRule="auto"/>
+        <w:rPr>
+          <w:rFonts w:ascii="Times New Roman" w:hAnsi="Times New Roman" w:cs="Times New Roman"/>
+        </w:rPr>
+      </w:pPr>
+      <w:r>
+        <w:rPr>
+          <w:rFonts w:ascii="Times New Roman" w:hAnsi="Times New Roman" w:cs="Times New Roman"/>
+        </w:rPr>
+        <w:t>Edad</w:t>
+      </w:r>
+    </w:p>
+    <w:p>
+      <w:pPr>
+        <w:pStyle w:val="ListParagraph"/>
+        <w:numPr>
+          <w:ilvl w:val="0"/>
+          <w:numId w:val="2"/>
+        </w:numPr>
+        <w:spacing w:line="240" w:lineRule="auto"/>
+        <w:rPr>
+          <w:rFonts w:ascii="Times New Roman" w:hAnsi="Times New Roman" w:cs="Times New Roman"/>
+        </w:rPr>
+      </w:pPr>
+      <w:r>
+        <w:rPr>
+          <w:rFonts w:ascii="Times New Roman" w:hAnsi="Times New Roman" w:cs="Times New Roman"/>
+        </w:rPr>
+        <w:t>Brazalete</w:t>
+      </w:r>
+    </w:p>
+    <w:p>
+      <w:pPr>
+        <w:pStyle w:val="ListParagraph"/>
+        <w:numPr>
+          <w:ilvl w:val="1"/>
+          <w:numId w:val="5"/>
+        </w:numPr>
+        <w:spacing w:line="240" w:lineRule="auto"/>
+        <w:rPr>
+          <w:rFonts w:ascii="Times New Roman" w:hAnsi="Times New Roman" w:cs="Times New Roman"/>
+        </w:rPr>
+      </w:pPr>
+      <w:r>
+        <w:rPr>
+          <w:rFonts w:ascii="Times New Roman" w:hAnsi="Times New Roman" w:cs="Times New Roman"/>
+        </w:rPr>
+        <w:t>Id brazalete</w:t>
+      </w:r>
+    </w:p>
+    <w:p>
+      <w:pPr>
+        <w:pStyle w:val="ListParagraph"/>
+        <w:numPr>
+          <w:ilvl w:val="1"/>
+          <w:numId w:val="5"/>
+        </w:numPr>
+        <w:spacing w:line="240" w:lineRule="auto"/>
+        <w:rPr>
+          <w:rFonts w:ascii="Times New Roman" w:hAnsi="Times New Roman" w:cs="Times New Roman"/>
+        </w:rPr>
+      </w:pPr>
+      <w:r>
+        <w:rPr>
+          <w:rFonts w:ascii="Times New Roman" w:hAnsi="Times New Roman" w:cs="Times New Roman"/>
+        </w:rPr>
+        <w:t>Tipo de brazalete</w:t>
+      </w:r>
+    </w:p>
+    <w:p>
+      <w:pPr>
+        <w:pStyle w:val="ListParagraph"/>
+        <w:numPr>
+          <w:ilvl w:val="1"/>
+          <w:numId w:val="5"/>
+        </w:numPr>
+        <w:spacing w:line="240" w:lineRule="auto"/>
+        <w:rPr>
+          <w:rFonts w:ascii="Times New Roman" w:hAnsi="Times New Roman" w:cs="Times New Roman"/>
+        </w:rPr>
+      </w:pPr>
+      <w:r>
+        <w:rPr>
+          <w:rFonts w:ascii="Times New Roman" w:hAnsi="Times New Roman" w:cs="Times New Roman"/>
+        </w:rPr>
+        <w:t>Descripción</w:t>
+      </w:r>
+    </w:p>
+    <w:p>
+      <w:pPr>
+        <w:pStyle w:val="ListParagraph"/>
+        <w:numPr>
+          <w:ilvl w:val="1"/>
+          <w:numId w:val="5"/>
+        </w:numPr>
+        <w:spacing w:line="240" w:lineRule="auto"/>
+        <w:rPr>
+          <w:rFonts w:ascii="Times New Roman" w:hAnsi="Times New Roman" w:cs="Times New Roman"/>
+        </w:rPr>
+      </w:pPr>
+      <w:r>
+        <w:rPr>
+          <w:rFonts w:ascii="Times New Roman" w:hAnsi="Times New Roman" w:cs="Times New Roman"/>
+        </w:rPr>
+        <w:t>Precio</w:t>
+      </w:r>
+    </w:p>
+    <w:p>
+      <w:pPr>
+        <w:pStyle w:val="ListParagraph"/>
+        <w:numPr>
+          <w:ilvl w:val="0"/>
+          <w:numId w:val="2"/>
+        </w:numPr>
+        <w:spacing w:line="240" w:lineRule="auto"/>
+        <w:rPr>
+          <w:rFonts w:ascii="Times New Roman" w:hAnsi="Times New Roman" w:cs="Times New Roman"/>
+        </w:rPr>
+      </w:pPr>
+      <w:r>
+        <w:rPr>
+          <w:rFonts w:ascii="Times New Roman" w:hAnsi="Times New Roman" w:cs="Times New Roman"/>
+        </w:rPr>
+        <w:t>Atracción</w:t>
+      </w:r>
+    </w:p>
+    <w:p>
+      <w:pPr>
+        <w:pStyle w:val="ListParagraph"/>
+        <w:numPr>
+          <w:ilvl w:val="1"/>
+          <w:numId w:val="6"/>
+        </w:numPr>
+        <w:spacing w:line="240" w:lineRule="auto"/>
+        <w:rPr>
+          <w:rFonts w:ascii="Times New Roman" w:hAnsi="Times New Roman" w:cs="Times New Roman"/>
+        </w:rPr>
+      </w:pPr>
+      <w:r>
+        <w:rPr>
+          <w:rFonts w:ascii="Times New Roman" w:hAnsi="Times New Roman" w:cs="Times New Roman"/>
+        </w:rPr>
+        <w:t>Id atracción</w:t>
+      </w:r>
+    </w:p>
+    <w:p>
+      <w:pPr>
+        <w:pStyle w:val="ListParagraph"/>
+        <w:numPr>
+          <w:ilvl w:val="1"/>
+          <w:numId w:val="6"/>
+        </w:numPr>
+        <w:spacing w:line="240" w:lineRule="auto"/>
+        <w:rPr>
+          <w:rFonts w:ascii="Times New Roman" w:hAnsi="Times New Roman" w:cs="Times New Roman"/>
+        </w:rPr>
+      </w:pPr>
+      <w:r>
+        <w:rPr>
+          <w:rFonts w:ascii="Times New Roman" w:hAnsi="Times New Roman" w:cs="Times New Roman"/>
+        </w:rPr>
+        <w:t>Tipo de atracción</w:t>
+      </w:r>
+    </w:p>
+    <w:p>
+      <w:pPr>
+        <w:pStyle w:val="ListParagraph"/>
+        <w:numPr>
+          <w:ilvl w:val="0"/>
+          <w:numId w:val="2"/>
+        </w:numPr>
+        <w:spacing w:line="240" w:lineRule="auto"/>
+        <w:rPr>
+          <w:rFonts w:ascii="Times New Roman" w:hAnsi="Times New Roman" w:cs="Times New Roman"/>
+        </w:rPr>
+      </w:pPr>
+      <w:r>
+        <w:rPr>
+          <w:rFonts w:ascii="Times New Roman" w:hAnsi="Times New Roman" w:cs="Times New Roman"/>
+        </w:rPr>
+        <w:t>Operador</w:t>
+      </w:r>
+    </w:p>
+    <w:p>
+      <w:pPr>
+        <w:pStyle w:val="ListParagraph"/>
+        <w:numPr>
+          <w:ilvl w:val="1"/>
+          <w:numId w:val="7"/>
+        </w:numPr>
+        <w:spacing w:line="240" w:lineRule="auto"/>
+        <w:rPr>
+          <w:rFonts w:ascii="Times New Roman" w:hAnsi="Times New Roman" w:cs="Times New Roman"/>
+        </w:rPr>
+      </w:pPr>
+      <w:r>
+        <w:rPr>
+          <w:rFonts w:ascii="Times New Roman" w:hAnsi="Times New Roman" w:cs="Times New Roman"/>
+        </w:rPr>
+        <w:t>Id operador</w:t>
+      </w:r>
+    </w:p>
+    <w:p>
+      <w:pPr>
+        <w:pStyle w:val="ListParagraph"/>
+        <w:numPr>
+          <w:ilvl w:val="1"/>
+          <w:numId w:val="7"/>
+        </w:numPr>
+        <w:spacing w:line="240" w:lineRule="auto"/>
+        <w:rPr>
+          <w:rFonts w:ascii="Times New Roman" w:hAnsi="Times New Roman" w:cs="Times New Roman"/>
+        </w:rPr>
+      </w:pPr>
+      <w:r>
+        <w:rPr>
+          <w:rFonts w:ascii="Times New Roman" w:hAnsi="Times New Roman" w:cs="Times New Roman"/>
+        </w:rPr>
+        <w:t>Nombre operador</w:t>
+      </w:r>
+    </w:p>
+    <w:p>
+      <w:pPr>
+        <w:pStyle w:val="ListParagraph"/>
+        <w:numPr>
+          <w:ilvl w:val="1"/>
+          <w:numId w:val="7"/>
+        </w:numPr>
+        <w:spacing w:line="240" w:lineRule="auto"/>
+        <w:rPr>
+          <w:rFonts w:ascii="Times New Roman" w:hAnsi="Times New Roman" w:cs="Times New Roman"/>
+        </w:rPr>
+      </w:pPr>
+      <w:r>
+        <w:rPr>
+          <w:rFonts w:ascii="Times New Roman" w:hAnsi="Times New Roman" w:cs="Times New Roman"/>
+        </w:rPr>
+        <w:t>Área</w:t>
+      </w:r>
+    </w:p>
+    <w:p>
+      <w:pPr>
+        <w:pStyle w:val="ListParagraph"/>
+        <w:numPr>
+          <w:ilvl w:val="0"/>
+          <w:numId w:val="2"/>
+        </w:numPr>
+        <w:spacing w:line="240" w:lineRule="auto"/>
+        <w:rPr>
+          <w:rFonts w:ascii="Times New Roman" w:hAnsi="Times New Roman" w:cs="Times New Roman"/>
+        </w:rPr>
+      </w:pPr>
+      <w:r>
+        <w:rPr>
+          <w:rFonts w:ascii="Times New Roman" w:hAnsi="Times New Roman" w:cs="Times New Roman"/>
+        </w:rPr>
+        <w:t>Orden de servicio</w:t>
+      </w:r>
+    </w:p>
+    <w:p>
+      <w:pPr>
+        <w:pStyle w:val="ListParagraph"/>
+        <w:numPr>
+          <w:ilvl w:val="1"/>
+          <w:numId w:val="8"/>
+        </w:numPr>
+        <w:spacing w:line="240" w:lineRule="auto"/>
+        <w:rPr>
+          <w:rFonts w:ascii="Times New Roman" w:hAnsi="Times New Roman" w:cs="Times New Roman"/>
+        </w:rPr>
+      </w:pPr>
+      <w:r>
+        <w:rPr>
+          <w:rFonts w:ascii="Times New Roman" w:hAnsi="Times New Roman" w:cs="Times New Roman"/>
+        </w:rPr>
+        <w:t>Fecha</w:t>
+      </w:r>
+    </w:p>
+    <w:p>
+      <w:pPr>
+        <w:pStyle w:val="ListParagraph"/>
+        <w:numPr>
+          <w:ilvl w:val="1"/>
+          <w:numId w:val="8"/>
+        </w:numPr>
+        <w:spacing w:line="240" w:lineRule="auto"/>
+        <w:rPr>
+          <w:rFonts w:ascii="Times New Roman" w:hAnsi="Times New Roman" w:cs="Times New Roman"/>
+        </w:rPr>
+      </w:pPr>
+      <w:r>
+        <w:rPr>
+          <w:rFonts w:ascii="Times New Roman" w:hAnsi="Times New Roman" w:cs="Times New Roman"/>
+        </w:rPr>
+        <w:t>Hora de inicio</w:t>
+      </w:r>
+    </w:p>
+    <w:p>
+      <w:pPr>
+        <w:pStyle w:val="ListParagraph"/>
+        <w:numPr>
+          <w:ilvl w:val="1"/>
+          <w:numId w:val="8"/>
+        </w:numPr>
+        <w:spacing w:line="240" w:lineRule="auto"/>
+        <w:rPr>
+          <w:rFonts w:ascii="Times New Roman" w:hAnsi="Times New Roman" w:cs="Times New Roman"/>
+        </w:rPr>
+      </w:pPr>
+      <w:r>
+        <w:rPr>
+          <w:rFonts w:ascii="Times New Roman" w:hAnsi="Times New Roman" w:cs="Times New Roman"/>
+        </w:rPr>
+        <w:t>Hora de finalización</w:t>
+      </w:r>
+    </w:p>
+    <w:p>
+      <w:pPr>
+        <w:spacing w:line="240" w:lineRule="auto"/>
+        <w:ind w:left="1080"/>
+        <w:rPr>
+          <w:rFonts w:ascii="Times New Roman" w:hAnsi="Times New Roman" w:cs="Times New Roman"/>
+        </w:rPr>
+      </w:pPr>
+      <w:r>
+        <w:rPr>
+          <w:rFonts w:ascii="Times New Roman" w:hAnsi="Times New Roman" w:cs="Times New Roman"/>
+        </w:rPr>
+        <w:t>Atributo derivado:</w:t>
+      </w:r>
+    </w:p>
+    <w:p>
+      <w:pPr>
+        <w:pStyle w:val="ListParagraph"/>
+        <w:numPr>
+          <w:ilvl w:val="1"/>
+          <w:numId w:val="8"/>
+        </w:numPr>
+        <w:spacing w:line="240" w:lineRule="auto"/>
+        <w:rPr>
+          <w:rFonts w:ascii="Times New Roman" w:hAnsi="Times New Roman" w:cs="Times New Roman"/>
+        </w:rPr>
+      </w:pPr>
+      <w:r>
+        <w:rPr>
+          <w:rFonts w:ascii="Times New Roman" w:hAnsi="Times New Roman" w:cs="Times New Roman"/>
+        </w:rPr>
+        <w:t>Duración</w:t>
+      </w:r>
+    </w:p>
+    <w:p>
+      <w:pPr>
+        <w:pStyle w:val="ListParagraph"/>
+        <w:numPr>
+          <w:ilvl w:val="0"/>
+          <w:numId w:val="2"/>
+        </w:numPr>
+        <w:spacing w:line="240" w:lineRule="auto"/>
+        <w:rPr>
+          <w:rFonts w:ascii="Times New Roman" w:hAnsi="Times New Roman" w:cs="Times New Roman"/>
+        </w:rPr>
+      </w:pPr>
+      <w:r>
+        <w:rPr>
+          <w:rFonts w:ascii="Times New Roman" w:hAnsi="Times New Roman" w:cs="Times New Roman"/>
+        </w:rPr>
+        <w:t xml:space="preserve">Técnico </w:t>
+      </w:r>
+    </w:p>
+    <w:p>
+      <w:pPr>
+        <w:pStyle w:val="ListParagraph"/>
+        <w:numPr>
+          <w:ilvl w:val="1"/>
+          <w:numId w:val="9"/>
+        </w:numPr>
+        <w:spacing w:line="240" w:lineRule="auto"/>
+        <w:rPr>
+          <w:rFonts w:ascii="Times New Roman" w:hAnsi="Times New Roman" w:cs="Times New Roman"/>
+        </w:rPr>
+      </w:pPr>
+      <w:r>
+        <w:rPr>
+          <w:rFonts w:ascii="Times New Roman" w:hAnsi="Times New Roman" w:cs="Times New Roman"/>
+        </w:rPr>
+        <w:t xml:space="preserve">Id técnico </w:t>
+      </w:r>
+    </w:p>
+    <w:p>
+      <w:pPr>
+        <w:pStyle w:val="ListParagraph"/>
+        <w:numPr>
+          <w:ilvl w:val="1"/>
+          <w:numId w:val="9"/>
+        </w:numPr>
+        <w:spacing w:line="240" w:lineRule="auto"/>
+        <w:rPr>
+          <w:rFonts w:ascii="Times New Roman" w:hAnsi="Times New Roman" w:cs="Times New Roman"/>
+        </w:rPr>
+      </w:pPr>
+      <w:r>
+        <w:rPr>
+          <w:rFonts w:ascii="Times New Roman" w:hAnsi="Times New Roman" w:cs="Times New Roman"/>
+        </w:rPr>
+        <w:t>Nombre técnico</w:t>
+      </w:r>
+    </w:p>
+    <w:p>
+      <w:pPr>
+        <w:pStyle w:val="ListParagraph"/>
+        <w:numPr>
+          <w:ilvl w:val="1"/>
+          <w:numId w:val="9"/>
+        </w:numPr>
+        <w:spacing w:line="240" w:lineRule="auto"/>
+        <w:rPr>
+          <w:rFonts w:ascii="Times New Roman" w:hAnsi="Times New Roman" w:cs="Times New Roman"/>
+        </w:rPr>
+      </w:pPr>
+      <w:r>
+        <w:rPr>
+          <w:rFonts w:ascii="Times New Roman" w:hAnsi="Times New Roman" w:cs="Times New Roman"/>
+        </w:rPr>
+        <w:t>Especialidad</w:t>
+      </w:r>
+    </w:p>
+    <w:p>
+      <w:pPr>
+        <w:spacing w:line="240" w:lineRule="auto"/>
+        <w:ind w:firstLine="708"/>
+        <w:rPr>
+          <w:rFonts w:ascii="Times New Roman" w:hAnsi="Times New Roman" w:cs="Times New Roman"/>
+        </w:rPr>
+      </w:pPr>
+      <w:r>
+        <w:rPr>
+          <w:rFonts w:ascii="Times New Roman" w:hAnsi="Times New Roman" w:cs="Times New Roman"/>
+        </w:rPr>
+        <w:t>Atributo multivaluado:</w:t>
+      </w:r>
+    </w:p>
+    <w:p>
+      <w:pPr>
+        <w:pStyle w:val="ListParagraph"/>
+        <w:numPr>
+          <w:ilvl w:val="1"/>
+          <w:numId w:val="10"/>
+        </w:numPr>
+        <w:spacing w:line="240" w:lineRule="auto"/>
+        <w:rPr>
+          <w:rFonts w:ascii="Times New Roman" w:hAnsi="Times New Roman" w:cs="Times New Roman"/>
+        </w:rPr>
+      </w:pPr>
+      <w:r>
+        <w:rPr>
+          <w:rFonts w:ascii="Times New Roman" w:hAnsi="Times New Roman" w:cs="Times New Roman"/>
+        </w:rPr>
+        <w:t>Teléfono técnico</w:t>
+      </w:r>
+    </w:p>
+    <w:p>
+      <w:pPr>
+        <w:pStyle w:val="ListParagraph"/>
+        <w:numPr>
+          <w:ilvl w:val="0"/>
+          <w:numId w:val="2"/>
+        </w:numPr>
+        <w:spacing w:line="240" w:lineRule="auto"/>
+        <w:rPr>
+          <w:rFonts w:ascii="Times New Roman" w:hAnsi="Times New Roman" w:cs="Times New Roman"/>
+        </w:rPr>
+      </w:pPr>
+      <w:r>
+        <w:rPr>
+          <w:rFonts w:ascii="Times New Roman" w:hAnsi="Times New Roman" w:cs="Times New Roman"/>
+        </w:rPr>
         <w:t>Proveedor</w:t>
       </w:r>
     </w:p>
@@ -83,12 +778,196 @@
       <w:pPr>
         <w:pStyle w:val="ListParagraph"/>
         <w:numPr>
+          <w:ilvl w:val="1"/>
+          <w:numId w:val="11"/>
+        </w:numPr>
+        <w:spacing w:line="240" w:lineRule="auto"/>
+        <w:rPr>
+          <w:rFonts w:ascii="Times New Roman" w:hAnsi="Times New Roman" w:cs="Times New Roman"/>
+        </w:rPr>
+      </w:pPr>
+      <w:r>
+        <w:rPr>
+          <w:rFonts w:ascii="Times New Roman" w:hAnsi="Times New Roman" w:cs="Times New Roman"/>
+        </w:rPr>
+        <w:t>Nit</w:t>
+      </w:r>
+    </w:p>
+    <w:p>
+      <w:pPr>
+        <w:spacing w:line="240" w:lineRule="auto"/>
+        <w:ind w:left="1080"/>
+        <w:rPr>
+          <w:rFonts w:ascii="Times New Roman" w:hAnsi="Times New Roman" w:cs="Times New Roman"/>
+        </w:rPr>
+      </w:pPr>
+      <w:r>
+        <w:rPr>
+          <w:rFonts w:ascii="Times New Roman" w:hAnsi="Times New Roman" w:cs="Times New Roman"/>
+        </w:rPr>
+        <w:t>Atributo compuesto</w:t>
+      </w:r>
+    </w:p>
+    <w:p>
+      <w:pPr>
+        <w:pStyle w:val="ListParagraph"/>
+        <w:numPr>
+          <w:ilvl w:val="1"/>
+          <w:numId w:val="11"/>
+        </w:numPr>
+        <w:spacing w:line="240" w:lineRule="auto"/>
+        <w:rPr>
+          <w:rFonts w:ascii="Times New Roman" w:hAnsi="Times New Roman" w:cs="Times New Roman"/>
+        </w:rPr>
+      </w:pPr>
+      <w:r>
+        <w:rPr>
+          <w:rFonts w:ascii="Times New Roman" w:hAnsi="Times New Roman" w:cs="Times New Roman"/>
+        </w:rPr>
+        <w:t xml:space="preserve">Dirección </w:t>
+      </w:r>
+    </w:p>
+    <w:p>
+      <w:pPr>
+        <w:pStyle w:val="ListParagraph"/>
+        <w:numPr>
+          <w:ilvl w:val="1"/>
+          <w:numId w:val="11"/>
+        </w:numPr>
+        <w:spacing w:line="240" w:lineRule="auto"/>
+        <w:rPr>
+          <w:rFonts w:ascii="Times New Roman" w:hAnsi="Times New Roman" w:cs="Times New Roman"/>
+        </w:rPr>
+      </w:pPr>
+      <w:r>
+        <w:rPr>
+          <w:rFonts w:ascii="Times New Roman" w:hAnsi="Times New Roman" w:cs="Times New Roman"/>
+        </w:rPr>
+        <w:t>Nombre del proveedor</w:t>
+      </w:r>
+    </w:p>
+    <w:p>
+      <w:pPr>
+        <w:pStyle w:val="ListParagraph"/>
+        <w:spacing w:line="240" w:lineRule="auto"/>
+        <w:rPr>
+          <w:rFonts w:ascii="Times New Roman" w:hAnsi="Times New Roman" w:cs="Times New Roman"/>
+        </w:rPr>
+      </w:pPr>
+      <w:r>
+        <w:rPr>
+          <w:rFonts w:ascii="Times New Roman" w:hAnsi="Times New Roman" w:cs="Times New Roman"/>
+        </w:rPr>
+        <w:t>Atributo multivaluado:</w:t>
+      </w:r>
+    </w:p>
+    <w:p>
+      <w:pPr>
+        <w:pStyle w:val="ListParagraph"/>
+        <w:numPr>
+          <w:ilvl w:val="1"/>
+          <w:numId w:val="12"/>
+        </w:numPr>
+        <w:spacing w:line="240" w:lineRule="auto"/>
+        <w:rPr>
+          <w:rFonts w:ascii="Times New Roman" w:hAnsi="Times New Roman" w:cs="Times New Roman"/>
+        </w:rPr>
+      </w:pPr>
+      <w:r>
+        <w:rPr>
+          <w:rFonts w:ascii="Times New Roman" w:hAnsi="Times New Roman" w:cs="Times New Roman"/>
+        </w:rPr>
+        <w:t>Teléfono proveedor</w:t>
+      </w:r>
+    </w:p>
+    <w:p>
+      <w:pPr>
+        <w:spacing w:line="240" w:lineRule="auto"/>
+        <w:rPr>
+          <w:rFonts w:ascii="Times New Roman" w:hAnsi="Times New Roman" w:cs="Times New Roman"/>
+        </w:rPr>
+        <w:sectPr>
+          <w:type w:val="continuous"/>
+          <w:pgSz w:w="12240" w:h="15840"/>
+          <w:pgMar w:top="1417" w:right="1701" w:bottom="1417" w:left="1701" w:header="708" w:footer="708" w:gutter="0"/>
+          <w:cols w:num="2" w:space="708"/>
+          <w:docGrid w:linePitch="360"/>
+        </w:sectPr>
+      </w:pPr>
+    </w:p>
+    <w:p>
+      <w:pPr>
+        <w:spacing w:line="240" w:lineRule="auto"/>
+        <w:rPr>
+          <w:rFonts w:ascii="Times New Roman" w:hAnsi="Times New Roman" w:cs="Times New Roman"/>
+        </w:rPr>
+      </w:pPr>
+    </w:p>
+    <w:p>
+      <w:pPr>
+        <w:rPr>
+          <w:rFonts w:ascii="Times New Roman" w:hAnsi="Times New Roman" w:cs="Times New Roman"/>
+        </w:rPr>
+      </w:pPr>
+      <w:r>
+        <w:rPr>
+          <w:rFonts w:ascii="Times New Roman" w:hAnsi="Times New Roman" w:cs="Times New Roman"/>
+          <w:b/>
+          <w:bCs/>
+        </w:rPr>
+        <w:t>Relaciones</w:t>
+      </w:r>
+    </w:p>
+    <w:p>
+      <w:pPr>
+        <w:spacing w:line="240" w:lineRule="auto"/>
+        <w:ind w:left="1080"/>
+        <w:rPr>
+          <w:rFonts w:ascii="Times New Roman" w:hAnsi="Times New Roman" w:cs="Times New Roman"/>
+          <w:b/>
+          <w:bCs/>
+        </w:rPr>
+      </w:pPr>
+      <w:r>
+        <w:rPr>
+          <w:rFonts w:ascii="Times New Roman" w:hAnsi="Times New Roman" w:cs="Times New Roman"/>
+          <w:b/>
+          <w:bCs/>
+        </w:rPr>
+        <w:t>Relaciones uno a muchos</w:t>
+      </w:r>
+    </w:p>
+    <w:p>
+      <w:pPr>
+        <w:pStyle w:val="ListParagraph"/>
+        <w:numPr>
           <w:ilvl w:val="0"/>
-          <w:numId w:val="1"/>
-        </w:numPr>
-      </w:pPr>
-      <w:r>
-        <w:t>Atracción</w:t>
+          <w:numId w:val="14"/>
+        </w:numPr>
+        <w:spacing w:line="240" w:lineRule="auto"/>
+        <w:ind w:left="1080"/>
+        <w:jc w:val="both"/>
+        <w:rPr>
+          <w:rFonts w:ascii="Times New Roman" w:hAnsi="Times New Roman" w:cs="Times New Roman"/>
+        </w:rPr>
+      </w:pPr>
+      <w:r>
+        <w:rPr>
+          <w:rFonts w:ascii="Times New Roman" w:hAnsi="Times New Roman" w:cs="Times New Roman"/>
+        </w:rPr>
+        <w:t xml:space="preserve">Proveedor – atracción: un proveedor puede proporcionar varias atracciones, pero una atracción solo puede provenir de un proveedor. </w:t>
+      </w:r>
+      <w:r>
+        <w:rPr>
+          <w:rFonts w:ascii="Times New Roman" w:hAnsi="Times New Roman" w:cs="Times New Roman"/>
+        </w:rPr>
+        <w:t>t</w:t>
+      </w:r>
+      <w:r>
+        <w:rPr>
+          <w:rFonts w:ascii="Times New Roman" w:hAnsi="Times New Roman" w:cs="Times New Roman"/>
+        </w:rPr>
+        <w:t>odos los proveedores proveen atracciones, pero las atracciones no pueden ser pertenecer a todos los proveedores.</w:t>
       </w:r>
     </w:p>
     <w:p>
@@ -96,11 +975,26 @@
         <w:pStyle w:val="ListParagraph"/>
         <w:numPr>
           <w:ilvl w:val="0"/>
-          <w:numId w:val="1"/>
-        </w:numPr>
-      </w:pPr>
-      <w:r>
-        <w:t>Empleado</w:t>
+          <w:numId w:val="14"/>
+        </w:numPr>
+        <w:spacing w:line="240" w:lineRule="auto"/>
+        <w:ind w:left="1080"/>
+        <w:jc w:val="both"/>
+        <w:rPr>
+          <w:rFonts w:ascii="Times New Roman" w:hAnsi="Times New Roman" w:cs="Times New Roman"/>
+        </w:rPr>
+      </w:pPr>
+      <w:r>
+        <w:rPr>
+          <w:rFonts w:ascii="Times New Roman" w:hAnsi="Times New Roman" w:cs="Times New Roman"/>
+        </w:rPr>
+        <w:t xml:space="preserve">Atracción – orden de servicio: Una orden de servicio es mantenida por una atracción y una atracción mantiene una orden de servicio. </w:t>
+      </w:r>
+      <w:r>
+        <w:rPr>
+          <w:rFonts w:ascii="Times New Roman" w:hAnsi="Times New Roman" w:cs="Times New Roman"/>
+        </w:rPr>
+        <w:t>No todas las abstracciones mantienen ordenes de servicio, pero toda orden mantiene una atracción.</w:t>
       </w:r>
     </w:p>
     <w:p>
@@ -108,23 +1002,90 @@
         <w:pStyle w:val="ListParagraph"/>
         <w:numPr>
           <w:ilvl w:val="0"/>
-          <w:numId w:val="1"/>
-        </w:numPr>
-      </w:pPr>
-      <w:r>
-        <w:t>Brazalete</w:t>
-      </w:r>
+          <w:numId w:val="14"/>
+        </w:numPr>
+        <w:spacing w:line="240" w:lineRule="auto"/>
+        <w:ind w:left="1080"/>
+        <w:jc w:val="both"/>
+        <w:rPr>
+          <w:rFonts w:ascii="Times New Roman" w:hAnsi="Times New Roman" w:cs="Times New Roman"/>
+        </w:rPr>
+      </w:pPr>
+      <w:r>
+        <w:rPr>
+          <w:rFonts w:ascii="Times New Roman" w:hAnsi="Times New Roman" w:cs="Times New Roman"/>
+        </w:rPr>
+        <w:t>Cliente – brazalete: Un tipo de brazalete puede ser comprado por uno o varios clientes y un brazalete es comprado por un cliente.</w:t>
+      </w:r>
+    </w:p>
+    <w:p>
+      <w:pPr>
+        <w:pStyle w:val="ListParagraph"/>
+        <w:spacing w:line="240" w:lineRule="auto"/>
+        <w:ind w:left="1080"/>
+        <w:jc w:val="both"/>
+        <w:rPr>
+          <w:rFonts w:ascii="Times New Roman" w:hAnsi="Times New Roman" w:cs="Times New Roman"/>
+        </w:rPr>
+      </w:pPr>
+    </w:p>
+    <w:p>
+      <w:pPr>
+        <w:pStyle w:val="ListParagraph"/>
+        <w:spacing w:line="240" w:lineRule="auto"/>
+        <w:ind w:left="1080"/>
+        <w:jc w:val="both"/>
+        <w:rPr>
+          <w:rFonts w:ascii="Times New Roman" w:hAnsi="Times New Roman" w:cs="Times New Roman"/>
+          <w:b/>
+          <w:bCs/>
+        </w:rPr>
+      </w:pPr>
+      <w:r>
+        <w:rPr>
+          <w:rFonts w:ascii="Times New Roman" w:hAnsi="Times New Roman" w:cs="Times New Roman"/>
+          <w:b/>
+          <w:bCs/>
+        </w:rPr>
+        <w:t>Relación muchos a muchos:</w:t>
+      </w:r>
+    </w:p>
+    <w:p>
+      <w:pPr>
+        <w:pStyle w:val="ListParagraph"/>
+        <w:spacing w:line="240" w:lineRule="auto"/>
+        <w:ind w:left="1080"/>
+        <w:jc w:val="both"/>
+        <w:rPr>
+          <w:rFonts w:ascii="Times New Roman" w:hAnsi="Times New Roman" w:cs="Times New Roman"/>
+        </w:rPr>
+      </w:pPr>
     </w:p>
     <w:p>
       <w:pPr>
         <w:pStyle w:val="ListParagraph"/>
         <w:numPr>
           <w:ilvl w:val="0"/>
-          <w:numId w:val="1"/>
-        </w:numPr>
-      </w:pPr>
-      <w:r>
-        <w:t>Mantenimiento</w:t>
+          <w:numId w:val="14"/>
+        </w:numPr>
+        <w:spacing w:line="240" w:lineRule="auto"/>
+        <w:ind w:left="1080"/>
+        <w:jc w:val="both"/>
+        <w:rPr>
+          <w:rFonts w:ascii="Times New Roman" w:hAnsi="Times New Roman" w:cs="Times New Roman"/>
+        </w:rPr>
+      </w:pPr>
+      <w:r>
+        <w:rPr>
+          <w:rFonts w:ascii="Times New Roman" w:hAnsi="Times New Roman" w:cs="Times New Roman"/>
+        </w:rPr>
+        <w:t xml:space="preserve">Atracción – brazalete: </w:t>
+      </w:r>
+      <w:r>
+        <w:rPr>
+          <w:rFonts w:ascii="Times New Roman" w:hAnsi="Times New Roman" w:cs="Times New Roman"/>
+        </w:rPr>
+        <w:t>uno o muchos brazaletes están registrados para acceder a la abstracción y a la atracción pueden acceder uno o muchos brazaletes.</w:t>
       </w:r>
     </w:p>
     <w:p>
@@ -132,55 +1093,54 @@
         <w:pStyle w:val="ListParagraph"/>
         <w:numPr>
           <w:ilvl w:val="0"/>
-          <w:numId w:val="1"/>
-        </w:numPr>
-      </w:pPr>
-      <w:r>
-        <w:t>Cliente</w:t>
-      </w:r>
-    </w:p>
-    <w:p>
-      <w:r>
-        <w:t>Relaciones muchos a muchos</w:t>
-      </w:r>
-    </w:p>
-    <w:p>
-      <w:r>
-        <w:t>Empleado – atracción: Un empleado puede manipular varias atracciones y una atracción puede ser manipulada por varias atracciones.</w:t>
-      </w:r>
-    </w:p>
-    <w:p>
-      <w:r>
-        <w:t>Relación uno a muchos</w:t>
-      </w:r>
-    </w:p>
-    <w:p>
-      <w:r>
-        <w:lastRenderedPageBreak/>
-        <w:t xml:space="preserve">Cliente – Brazalete: Un cliente puede comprar varios brazaletes y un brazalete puede ser comprado por </w:t>
-      </w:r>
-      <w:r>
-        <w:t>un cliente.</w:t>
-      </w:r>
-    </w:p>
-    <w:p>
-      <w:r>
-        <w:t>Empleado -Mantenimiento:  un empleado puede realizar varios mantenimientos, pero un mantenimiento puede ser realizado por un empleado.</w:t>
-      </w:r>
-    </w:p>
-    <w:p>
-      <w:r>
-        <w:t>Atracción – Mantenimiento: Una atracción puede necesitar varios mantenimientos</w:t>
-      </w:r>
-      <w:r>
-        <w:t>, pero un mantenimiento solo puede ser para una atracción.</w:t>
-      </w:r>
-    </w:p>
-    <w:p/>
-    <w:p/>
+          <w:numId w:val="14"/>
+        </w:numPr>
+        <w:spacing w:line="240" w:lineRule="auto"/>
+        <w:ind w:left="1080"/>
+        <w:jc w:val="both"/>
+        <w:rPr>
+          <w:rFonts w:ascii="Times New Roman" w:hAnsi="Times New Roman" w:cs="Times New Roman"/>
+        </w:rPr>
+      </w:pPr>
+      <w:r>
+        <w:rPr>
+          <w:rFonts w:ascii="Times New Roman" w:hAnsi="Times New Roman" w:cs="Times New Roman"/>
+        </w:rPr>
+        <w:t xml:space="preserve">Orden de servicio -técnico: Uno o varios técnicos son asignados a una orden de servicio y una orden de servicio es atendida por uno o varios técnicos. </w:t>
+      </w:r>
+    </w:p>
+    <w:p>
+      <w:pPr>
+        <w:pStyle w:val="ListParagraph"/>
+        <w:numPr>
+          <w:ilvl w:val="0"/>
+          <w:numId w:val="14"/>
+        </w:numPr>
+        <w:spacing w:line="240" w:lineRule="auto"/>
+        <w:ind w:left="1080"/>
+        <w:jc w:val="both"/>
+        <w:rPr>
+          <w:rFonts w:ascii="Times New Roman" w:hAnsi="Times New Roman" w:cs="Times New Roman"/>
+        </w:rPr>
+      </w:pPr>
+      <w:r>
+        <w:rPr>
+          <w:rFonts w:ascii="Times New Roman" w:hAnsi="Times New Roman" w:cs="Times New Roman"/>
+        </w:rPr>
+        <w:t>Atracción – Operador: Un operador puede manipular una atracción y una atracción puede ser manipulada por varios operadores. Toda atracción debe ser manipulada por un operador y todos los operados manipulan una atracción.</w:t>
+      </w:r>
+    </w:p>
+    <w:p>
+      <w:pPr>
+        <w:rPr>
+          <w:rFonts w:ascii="Times New Roman" w:hAnsi="Times New Roman" w:cs="Times New Roman"/>
+        </w:rPr>
+      </w:pPr>
+    </w:p>
     <w:sectPr>
-      <w:pgSz w:w="15840" w:h="12240" w:orient="landscape"/>
-      <w:pgMar w:top="1701" w:right="1417" w:bottom="1701" w:left="1417" w:header="708" w:footer="708" w:gutter="0"/>
+      <w:type w:val="continuous"/>
+      <w:pgSz w:w="12240" w:h="15840"/>
+      <w:pgMar w:top="1417" w:right="1701" w:bottom="1417" w:left="1701" w:header="708" w:footer="708" w:gutter="0"/>
       <w:cols w:space="708"/>
       <w:docGrid w:linePitch="360"/>
     </w:sectPr>
@@ -191,119 +1151,1460 @@
 <file path=word/numbering.xml><?xml version="1.0" encoding="utf-8"?>
 <w:numbering xmlns:wpc="http://schemas.microsoft.com/office/word/2010/wordprocessingCanvas" xmlns:cx="http://schemas.microsoft.com/office/drawing/2014/chartex" xmlns:cx1="http://schemas.microsoft.com/office/drawing/2015/9/8/chartex" xmlns:cx2="http://schemas.microsoft.com/office/drawing/2015/10/21/chartex" xmlns:cx3="http://schemas.microsoft.com/office/drawing/2016/5/9/chartex" xmlns:cx4="http://schemas.microsoft.com/office/drawing/2016/5/10/chartex" xmlns:cx5="http://schemas.microsoft.com/office/drawing/2016/5/11/chartex" xmlns:cx6="http://schemas.microsoft.com/office/drawing/2016/5/12/chartex" xmlns:cx7="http://schemas.microsoft.com/office/drawing/2016/5/13/chartex" xmlns:cx8="http://schemas.microsoft.com/office/drawing/2016/5/14/chartex" xmlns:mc="http://schemas.openxmlformats.org/markup-compatibility/2006" xmlns:aink="http://schemas.microsoft.com/office/drawing/2016/ink" xmlns:am3d="http://schemas.microsoft.com/office/drawing/2017/model3d" xmlns:o="urn:schemas-microsoft-com:office:office" xmlns:oel="http://schemas.microsoft.com/office/2019/extlst" xmlns:r="http://schemas.openxmlformats.org/officeDocument/2006/relationships" xmlns:m="http://schemas.openxmlformats.org/officeDocument/2006/math" xmlns:v="urn:schemas-microsoft-com:vml" xmlns:wp14="http://schemas.microsoft.com/office/word/2010/wordprocessingDrawing" xmlns:wp="http://schemas.openxmlformats.org/drawingml/2006/wordprocessingDrawing" xmlns:w10="urn:schemas-microsoft-com:office:word" xmlns:w="http://schemas.openxmlformats.org/wordprocessingml/2006/main" xmlns:w14="http://schemas.microsoft.com/office/word/2010/wordml" xmlns:w15="http://schemas.microsoft.com/office/word/2012/wordml" xmlns:w16cex="http://schemas.microsoft.com/office/word/2018/wordml/cex" xmlns:w16cid="http://schemas.microsoft.com/office/word/2016/wordml/cid" xmlns:w16="http://schemas.microsoft.com/office/word/2018/wordml" xmlns:w16sdtdh="http://schemas.microsoft.com/office/word/2020/wordml/sdtdatahash" xmlns:w16se="http://schemas.microsoft.com/office/word/2015/wordml/symex" xmlns:wpg="http://schemas.microsoft.com/office/word/2010/wordprocessingGroup" xmlns:wpi="http://schemas.microsoft.com/office/word/2010/wordprocessingInk" xmlns:wne="http://schemas.microsoft.com/office/word/2006/wordml" xmlns:wps="http://schemas.microsoft.com/office/word/2010/wordprocessingShape" mc:Ignorable="w14 w15 w16se w16cid w16 w16cex w16sdtdh wp14">
   <w:abstractNum w:abstractNumId="0" w15:restartNumberingAfterBreak="0">
-    <w:nsid w:val="22640AEB"/>
+    <w:nsid w:val="08C64934"/>
     <w:multiLevelType w:val="hybridMultilevel"/>
-    <w:tmpl w:val="26502988"/>
-    <w:lvl w:ilvl="0" w:tplc="AA063784">
+    <w:tmpl w:val="BE9E34FE"/>
+    <w:lvl w:ilvl="0" w:tplc="FFFFFFFF">
+      <w:start w:val="1"/>
+      <w:numFmt w:val="decimal"/>
+      <w:lvlText w:val="%1."/>
+      <w:lvlJc w:val="left"/>
+      <w:pPr>
+        <w:ind w:left="720" w:hanging="360"/>
+      </w:pPr>
+      <w:rPr>
+        <w:rFonts w:hint="default"/>
+      </w:rPr>
+    </w:lvl>
+    <w:lvl w:ilvl="1" w:tplc="240A0001">
+      <w:start w:val="1"/>
       <w:numFmt w:val="bullet"/>
       <w:lvlText w:val=""/>
       <w:lvlJc w:val="left"/>
       <w:pPr>
+        <w:ind w:left="1440" w:hanging="360"/>
+      </w:pPr>
+      <w:rPr>
+        <w:rFonts w:ascii="Symbol" w:hAnsi="Symbol" w:hint="default"/>
+      </w:rPr>
+    </w:lvl>
+    <w:lvl w:ilvl="2" w:tplc="FFFFFFFF" w:tentative="1">
+      <w:start w:val="1"/>
+      <w:numFmt w:val="lowerRoman"/>
+      <w:lvlText w:val="%3."/>
+      <w:lvlJc w:val="right"/>
+      <w:pPr>
+        <w:ind w:left="2160" w:hanging="180"/>
+      </w:pPr>
+    </w:lvl>
+    <w:lvl w:ilvl="3" w:tplc="FFFFFFFF" w:tentative="1">
+      <w:start w:val="1"/>
+      <w:numFmt w:val="decimal"/>
+      <w:lvlText w:val="%4."/>
+      <w:lvlJc w:val="left"/>
+      <w:pPr>
+        <w:ind w:left="2880" w:hanging="360"/>
+      </w:pPr>
+    </w:lvl>
+    <w:lvl w:ilvl="4" w:tplc="FFFFFFFF" w:tentative="1">
+      <w:start w:val="1"/>
+      <w:numFmt w:val="lowerLetter"/>
+      <w:lvlText w:val="%5."/>
+      <w:lvlJc w:val="left"/>
+      <w:pPr>
+        <w:ind w:left="3600" w:hanging="360"/>
+      </w:pPr>
+    </w:lvl>
+    <w:lvl w:ilvl="5" w:tplc="FFFFFFFF" w:tentative="1">
+      <w:start w:val="1"/>
+      <w:numFmt w:val="lowerRoman"/>
+      <w:lvlText w:val="%6."/>
+      <w:lvlJc w:val="right"/>
+      <w:pPr>
+        <w:ind w:left="4320" w:hanging="180"/>
+      </w:pPr>
+    </w:lvl>
+    <w:lvl w:ilvl="6" w:tplc="FFFFFFFF" w:tentative="1">
+      <w:start w:val="1"/>
+      <w:numFmt w:val="decimal"/>
+      <w:lvlText w:val="%7."/>
+      <w:lvlJc w:val="left"/>
+      <w:pPr>
+        <w:ind w:left="5040" w:hanging="360"/>
+      </w:pPr>
+    </w:lvl>
+    <w:lvl w:ilvl="7" w:tplc="FFFFFFFF" w:tentative="1">
+      <w:start w:val="1"/>
+      <w:numFmt w:val="lowerLetter"/>
+      <w:lvlText w:val="%8."/>
+      <w:lvlJc w:val="left"/>
+      <w:pPr>
+        <w:ind w:left="5760" w:hanging="360"/>
+      </w:pPr>
+    </w:lvl>
+    <w:lvl w:ilvl="8" w:tplc="FFFFFFFF" w:tentative="1">
+      <w:start w:val="1"/>
+      <w:numFmt w:val="lowerRoman"/>
+      <w:lvlText w:val="%9."/>
+      <w:lvlJc w:val="right"/>
+      <w:pPr>
+        <w:ind w:left="6480" w:hanging="180"/>
+      </w:pPr>
+    </w:lvl>
+  </w:abstractNum>
+  <w:abstractNum w:abstractNumId="1" w15:restartNumberingAfterBreak="0">
+    <w:nsid w:val="1D0A3CF9"/>
+    <w:multiLevelType w:val="hybridMultilevel"/>
+    <w:tmpl w:val="A40832D4"/>
+    <w:lvl w:ilvl="0" w:tplc="240A0019">
+      <w:start w:val="1"/>
+      <w:numFmt w:val="lowerLetter"/>
+      <w:lvlText w:val="%1."/>
+      <w:lvlJc w:val="left"/>
+      <w:pPr>
+        <w:ind w:left="1440" w:hanging="360"/>
+      </w:pPr>
+    </w:lvl>
+    <w:lvl w:ilvl="1" w:tplc="240A0019" w:tentative="1">
+      <w:start w:val="1"/>
+      <w:numFmt w:val="lowerLetter"/>
+      <w:lvlText w:val="%2."/>
+      <w:lvlJc w:val="left"/>
+      <w:pPr>
+        <w:ind w:left="2160" w:hanging="360"/>
+      </w:pPr>
+    </w:lvl>
+    <w:lvl w:ilvl="2" w:tplc="240A001B" w:tentative="1">
+      <w:start w:val="1"/>
+      <w:numFmt w:val="lowerRoman"/>
+      <w:lvlText w:val="%3."/>
+      <w:lvlJc w:val="right"/>
+      <w:pPr>
+        <w:ind w:left="2880" w:hanging="180"/>
+      </w:pPr>
+    </w:lvl>
+    <w:lvl w:ilvl="3" w:tplc="240A000F" w:tentative="1">
+      <w:start w:val="1"/>
+      <w:numFmt w:val="decimal"/>
+      <w:lvlText w:val="%4."/>
+      <w:lvlJc w:val="left"/>
+      <w:pPr>
+        <w:ind w:left="3600" w:hanging="360"/>
+      </w:pPr>
+    </w:lvl>
+    <w:lvl w:ilvl="4" w:tplc="240A0019" w:tentative="1">
+      <w:start w:val="1"/>
+      <w:numFmt w:val="lowerLetter"/>
+      <w:lvlText w:val="%5."/>
+      <w:lvlJc w:val="left"/>
+      <w:pPr>
+        <w:ind w:left="4320" w:hanging="360"/>
+      </w:pPr>
+    </w:lvl>
+    <w:lvl w:ilvl="5" w:tplc="240A001B" w:tentative="1">
+      <w:start w:val="1"/>
+      <w:numFmt w:val="lowerRoman"/>
+      <w:lvlText w:val="%6."/>
+      <w:lvlJc w:val="right"/>
+      <w:pPr>
+        <w:ind w:left="5040" w:hanging="180"/>
+      </w:pPr>
+    </w:lvl>
+    <w:lvl w:ilvl="6" w:tplc="240A000F" w:tentative="1">
+      <w:start w:val="1"/>
+      <w:numFmt w:val="decimal"/>
+      <w:lvlText w:val="%7."/>
+      <w:lvlJc w:val="left"/>
+      <w:pPr>
+        <w:ind w:left="5760" w:hanging="360"/>
+      </w:pPr>
+    </w:lvl>
+    <w:lvl w:ilvl="7" w:tplc="240A0019" w:tentative="1">
+      <w:start w:val="1"/>
+      <w:numFmt w:val="lowerLetter"/>
+      <w:lvlText w:val="%8."/>
+      <w:lvlJc w:val="left"/>
+      <w:pPr>
+        <w:ind w:left="6480" w:hanging="360"/>
+      </w:pPr>
+    </w:lvl>
+    <w:lvl w:ilvl="8" w:tplc="240A001B" w:tentative="1">
+      <w:start w:val="1"/>
+      <w:numFmt w:val="lowerRoman"/>
+      <w:lvlText w:val="%9."/>
+      <w:lvlJc w:val="right"/>
+      <w:pPr>
+        <w:ind w:left="7200" w:hanging="180"/>
+      </w:pPr>
+    </w:lvl>
+  </w:abstractNum>
+  <w:abstractNum w:abstractNumId="2" w15:restartNumberingAfterBreak="0">
+    <w:nsid w:val="2075722B"/>
+    <w:multiLevelType w:val="hybridMultilevel"/>
+    <w:tmpl w:val="44C6B5B4"/>
+    <w:lvl w:ilvl="0" w:tplc="FFFFFFFF">
+      <w:start w:val="1"/>
+      <w:numFmt w:val="decimal"/>
+      <w:lvlText w:val="%1."/>
+      <w:lvlJc w:val="left"/>
+      <w:pPr>
         <w:ind w:left="720" w:hanging="360"/>
       </w:pPr>
       <w:rPr>
-        <w:rFonts w:ascii="Symbol" w:eastAsiaTheme="minorHAnsi" w:hAnsi="Symbol" w:cstheme="minorBidi" w:hint="default"/>
-      </w:rPr>
-    </w:lvl>
-    <w:lvl w:ilvl="1" w:tplc="240A0003" w:tentative="1">
-      <w:start w:val="1"/>
-      <w:numFmt w:val="bullet"/>
-      <w:lvlText w:val="o"/>
-      <w:lvlJc w:val="left"/>
-      <w:pPr>
-        <w:ind w:left="1440" w:hanging="360"/>
-      </w:pPr>
-      <w:rPr>
-        <w:rFonts w:ascii="Courier New" w:hAnsi="Courier New" w:cs="Courier New" w:hint="default"/>
-      </w:rPr>
-    </w:lvl>
-    <w:lvl w:ilvl="2" w:tplc="240A0005" w:tentative="1">
-      <w:start w:val="1"/>
-      <w:numFmt w:val="bullet"/>
-      <w:lvlText w:val=""/>
-      <w:lvlJc w:val="left"/>
-      <w:pPr>
-        <w:ind w:left="2160" w:hanging="360"/>
-      </w:pPr>
-      <w:rPr>
-        <w:rFonts w:ascii="Wingdings" w:hAnsi="Wingdings" w:hint="default"/>
-      </w:rPr>
-    </w:lvl>
-    <w:lvl w:ilvl="3" w:tplc="240A0001" w:tentative="1">
+        <w:rFonts w:hint="default"/>
+      </w:rPr>
+    </w:lvl>
+    <w:lvl w:ilvl="1" w:tplc="240A0001">
       <w:start w:val="1"/>
       <w:numFmt w:val="bullet"/>
       <w:lvlText w:val=""/>
       <w:lvlJc w:val="left"/>
       <w:pPr>
+        <w:ind w:left="1440" w:hanging="360"/>
+      </w:pPr>
+      <w:rPr>
+        <w:rFonts w:ascii="Symbol" w:hAnsi="Symbol" w:hint="default"/>
+      </w:rPr>
+    </w:lvl>
+    <w:lvl w:ilvl="2" w:tplc="FFFFFFFF" w:tentative="1">
+      <w:start w:val="1"/>
+      <w:numFmt w:val="lowerRoman"/>
+      <w:lvlText w:val="%3."/>
+      <w:lvlJc w:val="right"/>
+      <w:pPr>
+        <w:ind w:left="2160" w:hanging="180"/>
+      </w:pPr>
+    </w:lvl>
+    <w:lvl w:ilvl="3" w:tplc="FFFFFFFF" w:tentative="1">
+      <w:start w:val="1"/>
+      <w:numFmt w:val="decimal"/>
+      <w:lvlText w:val="%4."/>
+      <w:lvlJc w:val="left"/>
+      <w:pPr>
         <w:ind w:left="2880" w:hanging="360"/>
       </w:pPr>
-      <w:rPr>
-        <w:rFonts w:ascii="Symbol" w:hAnsi="Symbol" w:hint="default"/>
-      </w:rPr>
-    </w:lvl>
-    <w:lvl w:ilvl="4" w:tplc="240A0003" w:tentative="1">
-      <w:start w:val="1"/>
-      <w:numFmt w:val="bullet"/>
-      <w:lvlText w:val="o"/>
+    </w:lvl>
+    <w:lvl w:ilvl="4" w:tplc="FFFFFFFF" w:tentative="1">
+      <w:start w:val="1"/>
+      <w:numFmt w:val="lowerLetter"/>
+      <w:lvlText w:val="%5."/>
       <w:lvlJc w:val="left"/>
       <w:pPr>
         <w:ind w:left="3600" w:hanging="360"/>
       </w:pPr>
-      <w:rPr>
-        <w:rFonts w:ascii="Courier New" w:hAnsi="Courier New" w:cs="Courier New" w:hint="default"/>
-      </w:rPr>
-    </w:lvl>
-    <w:lvl w:ilvl="5" w:tplc="240A0005" w:tentative="1">
-      <w:start w:val="1"/>
-      <w:numFmt w:val="bullet"/>
-      <w:lvlText w:val=""/>
-      <w:lvlJc w:val="left"/>
-      <w:pPr>
-        <w:ind w:left="4320" w:hanging="360"/>
-      </w:pPr>
-      <w:rPr>
-        <w:rFonts w:ascii="Wingdings" w:hAnsi="Wingdings" w:hint="default"/>
-      </w:rPr>
-    </w:lvl>
-    <w:lvl w:ilvl="6" w:tplc="240A0001" w:tentative="1">
+    </w:lvl>
+    <w:lvl w:ilvl="5" w:tplc="FFFFFFFF" w:tentative="1">
+      <w:start w:val="1"/>
+      <w:numFmt w:val="lowerRoman"/>
+      <w:lvlText w:val="%6."/>
+      <w:lvlJc w:val="right"/>
+      <w:pPr>
+        <w:ind w:left="4320" w:hanging="180"/>
+      </w:pPr>
+    </w:lvl>
+    <w:lvl w:ilvl="6" w:tplc="FFFFFFFF" w:tentative="1">
+      <w:start w:val="1"/>
+      <w:numFmt w:val="decimal"/>
+      <w:lvlText w:val="%7."/>
+      <w:lvlJc w:val="left"/>
+      <w:pPr>
+        <w:ind w:left="5040" w:hanging="360"/>
+      </w:pPr>
+    </w:lvl>
+    <w:lvl w:ilvl="7" w:tplc="FFFFFFFF" w:tentative="1">
+      <w:start w:val="1"/>
+      <w:numFmt w:val="lowerLetter"/>
+      <w:lvlText w:val="%8."/>
+      <w:lvlJc w:val="left"/>
+      <w:pPr>
+        <w:ind w:left="5760" w:hanging="360"/>
+      </w:pPr>
+    </w:lvl>
+    <w:lvl w:ilvl="8" w:tplc="FFFFFFFF" w:tentative="1">
+      <w:start w:val="1"/>
+      <w:numFmt w:val="lowerRoman"/>
+      <w:lvlText w:val="%9."/>
+      <w:lvlJc w:val="right"/>
+      <w:pPr>
+        <w:ind w:left="6480" w:hanging="180"/>
+      </w:pPr>
+    </w:lvl>
+  </w:abstractNum>
+  <w:abstractNum w:abstractNumId="3" w15:restartNumberingAfterBreak="0">
+    <w:nsid w:val="28A9042B"/>
+    <w:multiLevelType w:val="hybridMultilevel"/>
+    <w:tmpl w:val="9DA8C3D0"/>
+    <w:lvl w:ilvl="0" w:tplc="FFFFFFFF">
+      <w:start w:val="1"/>
+      <w:numFmt w:val="decimal"/>
+      <w:lvlText w:val="%1."/>
+      <w:lvlJc w:val="left"/>
+      <w:pPr>
+        <w:ind w:left="720" w:hanging="360"/>
+      </w:pPr>
+      <w:rPr>
+        <w:rFonts w:hint="default"/>
+      </w:rPr>
+    </w:lvl>
+    <w:lvl w:ilvl="1" w:tplc="240A0001">
       <w:start w:val="1"/>
       <w:numFmt w:val="bullet"/>
       <w:lvlText w:val=""/>
       <w:lvlJc w:val="left"/>
       <w:pPr>
+        <w:ind w:left="1440" w:hanging="360"/>
+      </w:pPr>
+      <w:rPr>
+        <w:rFonts w:ascii="Symbol" w:hAnsi="Symbol" w:hint="default"/>
+      </w:rPr>
+    </w:lvl>
+    <w:lvl w:ilvl="2" w:tplc="FFFFFFFF" w:tentative="1">
+      <w:start w:val="1"/>
+      <w:numFmt w:val="lowerRoman"/>
+      <w:lvlText w:val="%3."/>
+      <w:lvlJc w:val="right"/>
+      <w:pPr>
+        <w:ind w:left="2160" w:hanging="180"/>
+      </w:pPr>
+    </w:lvl>
+    <w:lvl w:ilvl="3" w:tplc="FFFFFFFF" w:tentative="1">
+      <w:start w:val="1"/>
+      <w:numFmt w:val="decimal"/>
+      <w:lvlText w:val="%4."/>
+      <w:lvlJc w:val="left"/>
+      <w:pPr>
+        <w:ind w:left="2880" w:hanging="360"/>
+      </w:pPr>
+    </w:lvl>
+    <w:lvl w:ilvl="4" w:tplc="FFFFFFFF" w:tentative="1">
+      <w:start w:val="1"/>
+      <w:numFmt w:val="lowerLetter"/>
+      <w:lvlText w:val="%5."/>
+      <w:lvlJc w:val="left"/>
+      <w:pPr>
+        <w:ind w:left="3600" w:hanging="360"/>
+      </w:pPr>
+    </w:lvl>
+    <w:lvl w:ilvl="5" w:tplc="FFFFFFFF" w:tentative="1">
+      <w:start w:val="1"/>
+      <w:numFmt w:val="lowerRoman"/>
+      <w:lvlText w:val="%6."/>
+      <w:lvlJc w:val="right"/>
+      <w:pPr>
+        <w:ind w:left="4320" w:hanging="180"/>
+      </w:pPr>
+    </w:lvl>
+    <w:lvl w:ilvl="6" w:tplc="FFFFFFFF" w:tentative="1">
+      <w:start w:val="1"/>
+      <w:numFmt w:val="decimal"/>
+      <w:lvlText w:val="%7."/>
+      <w:lvlJc w:val="left"/>
+      <w:pPr>
         <w:ind w:left="5040" w:hanging="360"/>
       </w:pPr>
+    </w:lvl>
+    <w:lvl w:ilvl="7" w:tplc="FFFFFFFF" w:tentative="1">
+      <w:start w:val="1"/>
+      <w:numFmt w:val="lowerLetter"/>
+      <w:lvlText w:val="%8."/>
+      <w:lvlJc w:val="left"/>
+      <w:pPr>
+        <w:ind w:left="5760" w:hanging="360"/>
+      </w:pPr>
+    </w:lvl>
+    <w:lvl w:ilvl="8" w:tplc="FFFFFFFF" w:tentative="1">
+      <w:start w:val="1"/>
+      <w:numFmt w:val="lowerRoman"/>
+      <w:lvlText w:val="%9."/>
+      <w:lvlJc w:val="right"/>
+      <w:pPr>
+        <w:ind w:left="6480" w:hanging="180"/>
+      </w:pPr>
+    </w:lvl>
+  </w:abstractNum>
+  <w:abstractNum w:abstractNumId="4" w15:restartNumberingAfterBreak="0">
+    <w:nsid w:val="332142C6"/>
+    <w:multiLevelType w:val="hybridMultilevel"/>
+    <w:tmpl w:val="A5B6D9FE"/>
+    <w:lvl w:ilvl="0" w:tplc="FFFFFFFF">
+      <w:start w:val="1"/>
+      <w:numFmt w:val="decimal"/>
+      <w:lvlText w:val="%1."/>
+      <w:lvlJc w:val="left"/>
+      <w:pPr>
+        <w:ind w:left="720" w:hanging="360"/>
+      </w:pPr>
+      <w:rPr>
+        <w:rFonts w:hint="default"/>
+      </w:rPr>
+    </w:lvl>
+    <w:lvl w:ilvl="1" w:tplc="240A0001">
+      <w:start w:val="1"/>
+      <w:numFmt w:val="bullet"/>
+      <w:lvlText w:val=""/>
+      <w:lvlJc w:val="left"/>
+      <w:pPr>
+        <w:ind w:left="1440" w:hanging="360"/>
+      </w:pPr>
       <w:rPr>
         <w:rFonts w:ascii="Symbol" w:hAnsi="Symbol" w:hint="default"/>
       </w:rPr>
     </w:lvl>
-    <w:lvl w:ilvl="7" w:tplc="240A0003" w:tentative="1">
+    <w:lvl w:ilvl="2" w:tplc="FFFFFFFF" w:tentative="1">
+      <w:start w:val="1"/>
+      <w:numFmt w:val="lowerRoman"/>
+      <w:lvlText w:val="%3."/>
+      <w:lvlJc w:val="right"/>
+      <w:pPr>
+        <w:ind w:left="2160" w:hanging="180"/>
+      </w:pPr>
+    </w:lvl>
+    <w:lvl w:ilvl="3" w:tplc="FFFFFFFF" w:tentative="1">
+      <w:start w:val="1"/>
+      <w:numFmt w:val="decimal"/>
+      <w:lvlText w:val="%4."/>
+      <w:lvlJc w:val="left"/>
+      <w:pPr>
+        <w:ind w:left="2880" w:hanging="360"/>
+      </w:pPr>
+    </w:lvl>
+    <w:lvl w:ilvl="4" w:tplc="FFFFFFFF" w:tentative="1">
+      <w:start w:val="1"/>
+      <w:numFmt w:val="lowerLetter"/>
+      <w:lvlText w:val="%5."/>
+      <w:lvlJc w:val="left"/>
+      <w:pPr>
+        <w:ind w:left="3600" w:hanging="360"/>
+      </w:pPr>
+    </w:lvl>
+    <w:lvl w:ilvl="5" w:tplc="FFFFFFFF" w:tentative="1">
+      <w:start w:val="1"/>
+      <w:numFmt w:val="lowerRoman"/>
+      <w:lvlText w:val="%6."/>
+      <w:lvlJc w:val="right"/>
+      <w:pPr>
+        <w:ind w:left="4320" w:hanging="180"/>
+      </w:pPr>
+    </w:lvl>
+    <w:lvl w:ilvl="6" w:tplc="FFFFFFFF" w:tentative="1">
+      <w:start w:val="1"/>
+      <w:numFmt w:val="decimal"/>
+      <w:lvlText w:val="%7."/>
+      <w:lvlJc w:val="left"/>
+      <w:pPr>
+        <w:ind w:left="5040" w:hanging="360"/>
+      </w:pPr>
+    </w:lvl>
+    <w:lvl w:ilvl="7" w:tplc="FFFFFFFF" w:tentative="1">
+      <w:start w:val="1"/>
+      <w:numFmt w:val="lowerLetter"/>
+      <w:lvlText w:val="%8."/>
+      <w:lvlJc w:val="left"/>
+      <w:pPr>
+        <w:ind w:left="5760" w:hanging="360"/>
+      </w:pPr>
+    </w:lvl>
+    <w:lvl w:ilvl="8" w:tplc="FFFFFFFF" w:tentative="1">
+      <w:start w:val="1"/>
+      <w:numFmt w:val="lowerRoman"/>
+      <w:lvlText w:val="%9."/>
+      <w:lvlJc w:val="right"/>
+      <w:pPr>
+        <w:ind w:left="6480" w:hanging="180"/>
+      </w:pPr>
+    </w:lvl>
+  </w:abstractNum>
+  <w:abstractNum w:abstractNumId="5" w15:restartNumberingAfterBreak="0">
+    <w:nsid w:val="342F35C9"/>
+    <w:multiLevelType w:val="hybridMultilevel"/>
+    <w:tmpl w:val="0A082476"/>
+    <w:lvl w:ilvl="0" w:tplc="FFFFFFFF">
+      <w:start w:val="1"/>
+      <w:numFmt w:val="decimal"/>
+      <w:lvlText w:val="%1."/>
+      <w:lvlJc w:val="left"/>
+      <w:pPr>
+        <w:ind w:left="720" w:hanging="360"/>
+      </w:pPr>
+      <w:rPr>
+        <w:rFonts w:hint="default"/>
+      </w:rPr>
+    </w:lvl>
+    <w:lvl w:ilvl="1" w:tplc="240A0001">
       <w:start w:val="1"/>
       <w:numFmt w:val="bullet"/>
-      <w:lvlText w:val="o"/>
+      <w:lvlText w:val=""/>
+      <w:lvlJc w:val="left"/>
+      <w:pPr>
+        <w:ind w:left="1440" w:hanging="360"/>
+      </w:pPr>
+      <w:rPr>
+        <w:rFonts w:ascii="Symbol" w:hAnsi="Symbol" w:hint="default"/>
+      </w:rPr>
+    </w:lvl>
+    <w:lvl w:ilvl="2" w:tplc="FFFFFFFF" w:tentative="1">
+      <w:start w:val="1"/>
+      <w:numFmt w:val="lowerRoman"/>
+      <w:lvlText w:val="%3."/>
+      <w:lvlJc w:val="right"/>
+      <w:pPr>
+        <w:ind w:left="2160" w:hanging="180"/>
+      </w:pPr>
+    </w:lvl>
+    <w:lvl w:ilvl="3" w:tplc="FFFFFFFF" w:tentative="1">
+      <w:start w:val="1"/>
+      <w:numFmt w:val="decimal"/>
+      <w:lvlText w:val="%4."/>
+      <w:lvlJc w:val="left"/>
+      <w:pPr>
+        <w:ind w:left="2880" w:hanging="360"/>
+      </w:pPr>
+    </w:lvl>
+    <w:lvl w:ilvl="4" w:tplc="FFFFFFFF" w:tentative="1">
+      <w:start w:val="1"/>
+      <w:numFmt w:val="lowerLetter"/>
+      <w:lvlText w:val="%5."/>
+      <w:lvlJc w:val="left"/>
+      <w:pPr>
+        <w:ind w:left="3600" w:hanging="360"/>
+      </w:pPr>
+    </w:lvl>
+    <w:lvl w:ilvl="5" w:tplc="FFFFFFFF" w:tentative="1">
+      <w:start w:val="1"/>
+      <w:numFmt w:val="lowerRoman"/>
+      <w:lvlText w:val="%6."/>
+      <w:lvlJc w:val="right"/>
+      <w:pPr>
+        <w:ind w:left="4320" w:hanging="180"/>
+      </w:pPr>
+    </w:lvl>
+    <w:lvl w:ilvl="6" w:tplc="FFFFFFFF" w:tentative="1">
+      <w:start w:val="1"/>
+      <w:numFmt w:val="decimal"/>
+      <w:lvlText w:val="%7."/>
+      <w:lvlJc w:val="left"/>
+      <w:pPr>
+        <w:ind w:left="5040" w:hanging="360"/>
+      </w:pPr>
+    </w:lvl>
+    <w:lvl w:ilvl="7" w:tplc="FFFFFFFF" w:tentative="1">
+      <w:start w:val="1"/>
+      <w:numFmt w:val="lowerLetter"/>
+      <w:lvlText w:val="%8."/>
       <w:lvlJc w:val="left"/>
       <w:pPr>
         <w:ind w:left="5760" w:hanging="360"/>
       </w:pPr>
-      <w:rPr>
-        <w:rFonts w:ascii="Courier New" w:hAnsi="Courier New" w:cs="Courier New" w:hint="default"/>
-      </w:rPr>
-    </w:lvl>
-    <w:lvl w:ilvl="8" w:tplc="240A0005" w:tentative="1">
+    </w:lvl>
+    <w:lvl w:ilvl="8" w:tplc="FFFFFFFF" w:tentative="1">
+      <w:start w:val="1"/>
+      <w:numFmt w:val="lowerRoman"/>
+      <w:lvlText w:val="%9."/>
+      <w:lvlJc w:val="right"/>
+      <w:pPr>
+        <w:ind w:left="6480" w:hanging="180"/>
+      </w:pPr>
+    </w:lvl>
+  </w:abstractNum>
+  <w:abstractNum w:abstractNumId="6" w15:restartNumberingAfterBreak="0">
+    <w:nsid w:val="411F7818"/>
+    <w:multiLevelType w:val="multilevel"/>
+    <w:tmpl w:val="29F29A1E"/>
+    <w:lvl w:ilvl="0">
       <w:start w:val="1"/>
       <w:numFmt w:val="bullet"/>
-      <w:lvlText w:val=""/>
-      <w:lvlJc w:val="left"/>
-      <w:pPr>
+      <w:lvlText w:val=""/>
+      <w:lvlJc w:val="left"/>
+      <w:pPr>
+        <w:tabs>
+          <w:tab w:val="num" w:pos="720"/>
+        </w:tabs>
+        <w:ind w:left="720" w:hanging="360"/>
+      </w:pPr>
+      <w:rPr>
+        <w:rFonts w:ascii="Symbol" w:hAnsi="Symbol" w:hint="default"/>
+        <w:sz w:val="20"/>
+      </w:rPr>
+    </w:lvl>
+    <w:lvl w:ilvl="1" w:tentative="1">
+      <w:start w:val="1"/>
+      <w:numFmt w:val="bullet"/>
+      <w:lvlText w:val=""/>
+      <w:lvlJc w:val="left"/>
+      <w:pPr>
+        <w:tabs>
+          <w:tab w:val="num" w:pos="1440"/>
+        </w:tabs>
+        <w:ind w:left="1440" w:hanging="360"/>
+      </w:pPr>
+      <w:rPr>
+        <w:rFonts w:ascii="Symbol" w:hAnsi="Symbol" w:hint="default"/>
+        <w:sz w:val="20"/>
+      </w:rPr>
+    </w:lvl>
+    <w:lvl w:ilvl="2" w:tentative="1">
+      <w:start w:val="1"/>
+      <w:numFmt w:val="bullet"/>
+      <w:lvlText w:val=""/>
+      <w:lvlJc w:val="left"/>
+      <w:pPr>
+        <w:tabs>
+          <w:tab w:val="num" w:pos="2160"/>
+        </w:tabs>
+        <w:ind w:left="2160" w:hanging="360"/>
+      </w:pPr>
+      <w:rPr>
+        <w:rFonts w:ascii="Symbol" w:hAnsi="Symbol" w:hint="default"/>
+        <w:sz w:val="20"/>
+      </w:rPr>
+    </w:lvl>
+    <w:lvl w:ilvl="3" w:tentative="1">
+      <w:start w:val="1"/>
+      <w:numFmt w:val="bullet"/>
+      <w:lvlText w:val=""/>
+      <w:lvlJc w:val="left"/>
+      <w:pPr>
+        <w:tabs>
+          <w:tab w:val="num" w:pos="2880"/>
+        </w:tabs>
+        <w:ind w:left="2880" w:hanging="360"/>
+      </w:pPr>
+      <w:rPr>
+        <w:rFonts w:ascii="Symbol" w:hAnsi="Symbol" w:hint="default"/>
+        <w:sz w:val="20"/>
+      </w:rPr>
+    </w:lvl>
+    <w:lvl w:ilvl="4" w:tentative="1">
+      <w:start w:val="1"/>
+      <w:numFmt w:val="bullet"/>
+      <w:lvlText w:val=""/>
+      <w:lvlJc w:val="left"/>
+      <w:pPr>
+        <w:tabs>
+          <w:tab w:val="num" w:pos="3600"/>
+        </w:tabs>
+        <w:ind w:left="3600" w:hanging="360"/>
+      </w:pPr>
+      <w:rPr>
+        <w:rFonts w:ascii="Symbol" w:hAnsi="Symbol" w:hint="default"/>
+        <w:sz w:val="20"/>
+      </w:rPr>
+    </w:lvl>
+    <w:lvl w:ilvl="5" w:tentative="1">
+      <w:start w:val="1"/>
+      <w:numFmt w:val="bullet"/>
+      <w:lvlText w:val=""/>
+      <w:lvlJc w:val="left"/>
+      <w:pPr>
+        <w:tabs>
+          <w:tab w:val="num" w:pos="4320"/>
+        </w:tabs>
+        <w:ind w:left="4320" w:hanging="360"/>
+      </w:pPr>
+      <w:rPr>
+        <w:rFonts w:ascii="Symbol" w:hAnsi="Symbol" w:hint="default"/>
+        <w:sz w:val="20"/>
+      </w:rPr>
+    </w:lvl>
+    <w:lvl w:ilvl="6" w:tentative="1">
+      <w:start w:val="1"/>
+      <w:numFmt w:val="bullet"/>
+      <w:lvlText w:val=""/>
+      <w:lvlJc w:val="left"/>
+      <w:pPr>
+        <w:tabs>
+          <w:tab w:val="num" w:pos="5040"/>
+        </w:tabs>
+        <w:ind w:left="5040" w:hanging="360"/>
+      </w:pPr>
+      <w:rPr>
+        <w:rFonts w:ascii="Symbol" w:hAnsi="Symbol" w:hint="default"/>
+        <w:sz w:val="20"/>
+      </w:rPr>
+    </w:lvl>
+    <w:lvl w:ilvl="7" w:tentative="1">
+      <w:start w:val="1"/>
+      <w:numFmt w:val="bullet"/>
+      <w:lvlText w:val=""/>
+      <w:lvlJc w:val="left"/>
+      <w:pPr>
+        <w:tabs>
+          <w:tab w:val="num" w:pos="5760"/>
+        </w:tabs>
+        <w:ind w:left="5760" w:hanging="360"/>
+      </w:pPr>
+      <w:rPr>
+        <w:rFonts w:ascii="Symbol" w:hAnsi="Symbol" w:hint="default"/>
+        <w:sz w:val="20"/>
+      </w:rPr>
+    </w:lvl>
+    <w:lvl w:ilvl="8" w:tentative="1">
+      <w:start w:val="1"/>
+      <w:numFmt w:val="bullet"/>
+      <w:lvlText w:val=""/>
+      <w:lvlJc w:val="left"/>
+      <w:pPr>
+        <w:tabs>
+          <w:tab w:val="num" w:pos="6480"/>
+        </w:tabs>
         <w:ind w:left="6480" w:hanging="360"/>
       </w:pPr>
       <w:rPr>
-        <w:rFonts w:ascii="Wingdings" w:hAnsi="Wingdings" w:hint="default"/>
+        <w:rFonts w:ascii="Symbol" w:hAnsi="Symbol" w:hint="default"/>
+        <w:sz w:val="20"/>
       </w:rPr>
     </w:lvl>
   </w:abstractNum>
-  <w:num w:numId="1" w16cid:durableId="1154417565">
+  <w:abstractNum w:abstractNumId="7" w15:restartNumberingAfterBreak="0">
+    <w:nsid w:val="442D2E55"/>
+    <w:multiLevelType w:val="hybridMultilevel"/>
+    <w:tmpl w:val="BA585BA6"/>
+    <w:lvl w:ilvl="0" w:tplc="FFFFFFFF">
+      <w:start w:val="1"/>
+      <w:numFmt w:val="decimal"/>
+      <w:lvlText w:val="%1."/>
+      <w:lvlJc w:val="left"/>
+      <w:pPr>
+        <w:ind w:left="720" w:hanging="360"/>
+      </w:pPr>
+      <w:rPr>
+        <w:rFonts w:hint="default"/>
+      </w:rPr>
+    </w:lvl>
+    <w:lvl w:ilvl="1" w:tplc="240A0001">
+      <w:start w:val="1"/>
+      <w:numFmt w:val="bullet"/>
+      <w:lvlText w:val=""/>
+      <w:lvlJc w:val="left"/>
+      <w:pPr>
+        <w:ind w:left="1440" w:hanging="360"/>
+      </w:pPr>
+      <w:rPr>
+        <w:rFonts w:ascii="Symbol" w:hAnsi="Symbol" w:hint="default"/>
+      </w:rPr>
+    </w:lvl>
+    <w:lvl w:ilvl="2" w:tplc="FFFFFFFF" w:tentative="1">
+      <w:start w:val="1"/>
+      <w:numFmt w:val="lowerRoman"/>
+      <w:lvlText w:val="%3."/>
+      <w:lvlJc w:val="right"/>
+      <w:pPr>
+        <w:ind w:left="2160" w:hanging="180"/>
+      </w:pPr>
+    </w:lvl>
+    <w:lvl w:ilvl="3" w:tplc="FFFFFFFF" w:tentative="1">
+      <w:start w:val="1"/>
+      <w:numFmt w:val="decimal"/>
+      <w:lvlText w:val="%4."/>
+      <w:lvlJc w:val="left"/>
+      <w:pPr>
+        <w:ind w:left="2880" w:hanging="360"/>
+      </w:pPr>
+    </w:lvl>
+    <w:lvl w:ilvl="4" w:tplc="FFFFFFFF" w:tentative="1">
+      <w:start w:val="1"/>
+      <w:numFmt w:val="lowerLetter"/>
+      <w:lvlText w:val="%5."/>
+      <w:lvlJc w:val="left"/>
+      <w:pPr>
+        <w:ind w:left="3600" w:hanging="360"/>
+      </w:pPr>
+    </w:lvl>
+    <w:lvl w:ilvl="5" w:tplc="FFFFFFFF" w:tentative="1">
+      <w:start w:val="1"/>
+      <w:numFmt w:val="lowerRoman"/>
+      <w:lvlText w:val="%6."/>
+      <w:lvlJc w:val="right"/>
+      <w:pPr>
+        <w:ind w:left="4320" w:hanging="180"/>
+      </w:pPr>
+    </w:lvl>
+    <w:lvl w:ilvl="6" w:tplc="FFFFFFFF" w:tentative="1">
+      <w:start w:val="1"/>
+      <w:numFmt w:val="decimal"/>
+      <w:lvlText w:val="%7."/>
+      <w:lvlJc w:val="left"/>
+      <w:pPr>
+        <w:ind w:left="5040" w:hanging="360"/>
+      </w:pPr>
+    </w:lvl>
+    <w:lvl w:ilvl="7" w:tplc="FFFFFFFF" w:tentative="1">
+      <w:start w:val="1"/>
+      <w:numFmt w:val="lowerLetter"/>
+      <w:lvlText w:val="%8."/>
+      <w:lvlJc w:val="left"/>
+      <w:pPr>
+        <w:ind w:left="5760" w:hanging="360"/>
+      </w:pPr>
+    </w:lvl>
+    <w:lvl w:ilvl="8" w:tplc="FFFFFFFF" w:tentative="1">
+      <w:start w:val="1"/>
+      <w:numFmt w:val="lowerRoman"/>
+      <w:lvlText w:val="%9."/>
+      <w:lvlJc w:val="right"/>
+      <w:pPr>
+        <w:ind w:left="6480" w:hanging="180"/>
+      </w:pPr>
+    </w:lvl>
+  </w:abstractNum>
+  <w:abstractNum w:abstractNumId="8" w15:restartNumberingAfterBreak="0">
+    <w:nsid w:val="48E37C0E"/>
+    <w:multiLevelType w:val="multilevel"/>
+    <w:tmpl w:val="04F213B4"/>
+    <w:lvl w:ilvl="0">
+      <w:start w:val="1"/>
+      <w:numFmt w:val="bullet"/>
+      <w:lvlText w:val=""/>
+      <w:lvlJc w:val="left"/>
+      <w:pPr>
+        <w:tabs>
+          <w:tab w:val="num" w:pos="720"/>
+        </w:tabs>
+        <w:ind w:left="720" w:hanging="360"/>
+      </w:pPr>
+      <w:rPr>
+        <w:rFonts w:ascii="Symbol" w:hAnsi="Symbol" w:hint="default"/>
+        <w:sz w:val="20"/>
+      </w:rPr>
+    </w:lvl>
+    <w:lvl w:ilvl="1" w:tentative="1">
+      <w:start w:val="1"/>
+      <w:numFmt w:val="bullet"/>
+      <w:lvlText w:val=""/>
+      <w:lvlJc w:val="left"/>
+      <w:pPr>
+        <w:tabs>
+          <w:tab w:val="num" w:pos="1440"/>
+        </w:tabs>
+        <w:ind w:left="1440" w:hanging="360"/>
+      </w:pPr>
+      <w:rPr>
+        <w:rFonts w:ascii="Symbol" w:hAnsi="Symbol" w:hint="default"/>
+        <w:sz w:val="20"/>
+      </w:rPr>
+    </w:lvl>
+    <w:lvl w:ilvl="2" w:tentative="1">
+      <w:start w:val="1"/>
+      <w:numFmt w:val="bullet"/>
+      <w:lvlText w:val=""/>
+      <w:lvlJc w:val="left"/>
+      <w:pPr>
+        <w:tabs>
+          <w:tab w:val="num" w:pos="2160"/>
+        </w:tabs>
+        <w:ind w:left="2160" w:hanging="360"/>
+      </w:pPr>
+      <w:rPr>
+        <w:rFonts w:ascii="Symbol" w:hAnsi="Symbol" w:hint="default"/>
+        <w:sz w:val="20"/>
+      </w:rPr>
+    </w:lvl>
+    <w:lvl w:ilvl="3" w:tentative="1">
+      <w:start w:val="1"/>
+      <w:numFmt w:val="bullet"/>
+      <w:lvlText w:val=""/>
+      <w:lvlJc w:val="left"/>
+      <w:pPr>
+        <w:tabs>
+          <w:tab w:val="num" w:pos="2880"/>
+        </w:tabs>
+        <w:ind w:left="2880" w:hanging="360"/>
+      </w:pPr>
+      <w:rPr>
+        <w:rFonts w:ascii="Symbol" w:hAnsi="Symbol" w:hint="default"/>
+        <w:sz w:val="20"/>
+      </w:rPr>
+    </w:lvl>
+    <w:lvl w:ilvl="4" w:tentative="1">
+      <w:start w:val="1"/>
+      <w:numFmt w:val="bullet"/>
+      <w:lvlText w:val=""/>
+      <w:lvlJc w:val="left"/>
+      <w:pPr>
+        <w:tabs>
+          <w:tab w:val="num" w:pos="3600"/>
+        </w:tabs>
+        <w:ind w:left="3600" w:hanging="360"/>
+      </w:pPr>
+      <w:rPr>
+        <w:rFonts w:ascii="Symbol" w:hAnsi="Symbol" w:hint="default"/>
+        <w:sz w:val="20"/>
+      </w:rPr>
+    </w:lvl>
+    <w:lvl w:ilvl="5" w:tentative="1">
+      <w:start w:val="1"/>
+      <w:numFmt w:val="bullet"/>
+      <w:lvlText w:val=""/>
+      <w:lvlJc w:val="left"/>
+      <w:pPr>
+        <w:tabs>
+          <w:tab w:val="num" w:pos="4320"/>
+        </w:tabs>
+        <w:ind w:left="4320" w:hanging="360"/>
+      </w:pPr>
+      <w:rPr>
+        <w:rFonts w:ascii="Symbol" w:hAnsi="Symbol" w:hint="default"/>
+        <w:sz w:val="20"/>
+      </w:rPr>
+    </w:lvl>
+    <w:lvl w:ilvl="6" w:tentative="1">
+      <w:start w:val="1"/>
+      <w:numFmt w:val="bullet"/>
+      <w:lvlText w:val=""/>
+      <w:lvlJc w:val="left"/>
+      <w:pPr>
+        <w:tabs>
+          <w:tab w:val="num" w:pos="5040"/>
+        </w:tabs>
+        <w:ind w:left="5040" w:hanging="360"/>
+      </w:pPr>
+      <w:rPr>
+        <w:rFonts w:ascii="Symbol" w:hAnsi="Symbol" w:hint="default"/>
+        <w:sz w:val="20"/>
+      </w:rPr>
+    </w:lvl>
+    <w:lvl w:ilvl="7" w:tentative="1">
+      <w:start w:val="1"/>
+      <w:numFmt w:val="bullet"/>
+      <w:lvlText w:val=""/>
+      <w:lvlJc w:val="left"/>
+      <w:pPr>
+        <w:tabs>
+          <w:tab w:val="num" w:pos="5760"/>
+        </w:tabs>
+        <w:ind w:left="5760" w:hanging="360"/>
+      </w:pPr>
+      <w:rPr>
+        <w:rFonts w:ascii="Symbol" w:hAnsi="Symbol" w:hint="default"/>
+        <w:sz w:val="20"/>
+      </w:rPr>
+    </w:lvl>
+    <w:lvl w:ilvl="8" w:tentative="1">
+      <w:start w:val="1"/>
+      <w:numFmt w:val="bullet"/>
+      <w:lvlText w:val=""/>
+      <w:lvlJc w:val="left"/>
+      <w:pPr>
+        <w:tabs>
+          <w:tab w:val="num" w:pos="6480"/>
+        </w:tabs>
+        <w:ind w:left="6480" w:hanging="360"/>
+      </w:pPr>
+      <w:rPr>
+        <w:rFonts w:ascii="Symbol" w:hAnsi="Symbol" w:hint="default"/>
+        <w:sz w:val="20"/>
+      </w:rPr>
+    </w:lvl>
+  </w:abstractNum>
+  <w:abstractNum w:abstractNumId="9" w15:restartNumberingAfterBreak="0">
+    <w:nsid w:val="55DB7CCF"/>
+    <w:multiLevelType w:val="hybridMultilevel"/>
+    <w:tmpl w:val="72AC97BE"/>
+    <w:lvl w:ilvl="0" w:tplc="FFFFFFFF">
+      <w:start w:val="1"/>
+      <w:numFmt w:val="decimal"/>
+      <w:lvlText w:val="%1."/>
+      <w:lvlJc w:val="left"/>
+      <w:pPr>
+        <w:ind w:left="720" w:hanging="360"/>
+      </w:pPr>
+      <w:rPr>
+        <w:rFonts w:hint="default"/>
+      </w:rPr>
+    </w:lvl>
+    <w:lvl w:ilvl="1" w:tplc="240A0001">
+      <w:start w:val="1"/>
+      <w:numFmt w:val="bullet"/>
+      <w:lvlText w:val=""/>
+      <w:lvlJc w:val="left"/>
+      <w:pPr>
+        <w:ind w:left="1440" w:hanging="360"/>
+      </w:pPr>
+      <w:rPr>
+        <w:rFonts w:ascii="Symbol" w:hAnsi="Symbol" w:hint="default"/>
+      </w:rPr>
+    </w:lvl>
+    <w:lvl w:ilvl="2" w:tplc="FFFFFFFF" w:tentative="1">
+      <w:start w:val="1"/>
+      <w:numFmt w:val="lowerRoman"/>
+      <w:lvlText w:val="%3."/>
+      <w:lvlJc w:val="right"/>
+      <w:pPr>
+        <w:ind w:left="2160" w:hanging="180"/>
+      </w:pPr>
+    </w:lvl>
+    <w:lvl w:ilvl="3" w:tplc="FFFFFFFF" w:tentative="1">
+      <w:start w:val="1"/>
+      <w:numFmt w:val="decimal"/>
+      <w:lvlText w:val="%4."/>
+      <w:lvlJc w:val="left"/>
+      <w:pPr>
+        <w:ind w:left="2880" w:hanging="360"/>
+      </w:pPr>
+    </w:lvl>
+    <w:lvl w:ilvl="4" w:tplc="FFFFFFFF" w:tentative="1">
+      <w:start w:val="1"/>
+      <w:numFmt w:val="lowerLetter"/>
+      <w:lvlText w:val="%5."/>
+      <w:lvlJc w:val="left"/>
+      <w:pPr>
+        <w:ind w:left="3600" w:hanging="360"/>
+      </w:pPr>
+    </w:lvl>
+    <w:lvl w:ilvl="5" w:tplc="FFFFFFFF" w:tentative="1">
+      <w:start w:val="1"/>
+      <w:numFmt w:val="lowerRoman"/>
+      <w:lvlText w:val="%6."/>
+      <w:lvlJc w:val="right"/>
+      <w:pPr>
+        <w:ind w:left="4320" w:hanging="180"/>
+      </w:pPr>
+    </w:lvl>
+    <w:lvl w:ilvl="6" w:tplc="FFFFFFFF" w:tentative="1">
+      <w:start w:val="1"/>
+      <w:numFmt w:val="decimal"/>
+      <w:lvlText w:val="%7."/>
+      <w:lvlJc w:val="left"/>
+      <w:pPr>
+        <w:ind w:left="5040" w:hanging="360"/>
+      </w:pPr>
+    </w:lvl>
+    <w:lvl w:ilvl="7" w:tplc="FFFFFFFF" w:tentative="1">
+      <w:start w:val="1"/>
+      <w:numFmt w:val="lowerLetter"/>
+      <w:lvlText w:val="%8."/>
+      <w:lvlJc w:val="left"/>
+      <w:pPr>
+        <w:ind w:left="5760" w:hanging="360"/>
+      </w:pPr>
+    </w:lvl>
+    <w:lvl w:ilvl="8" w:tplc="FFFFFFFF" w:tentative="1">
+      <w:start w:val="1"/>
+      <w:numFmt w:val="lowerRoman"/>
+      <w:lvlText w:val="%9."/>
+      <w:lvlJc w:val="right"/>
+      <w:pPr>
+        <w:ind w:left="6480" w:hanging="180"/>
+      </w:pPr>
+    </w:lvl>
+  </w:abstractNum>
+  <w:abstractNum w:abstractNumId="10" w15:restartNumberingAfterBreak="0">
+    <w:nsid w:val="61996E92"/>
+    <w:multiLevelType w:val="hybridMultilevel"/>
+    <w:tmpl w:val="D45C8BC0"/>
+    <w:lvl w:ilvl="0" w:tplc="240A000F">
+      <w:start w:val="1"/>
+      <w:numFmt w:val="decimal"/>
+      <w:lvlText w:val="%1."/>
+      <w:lvlJc w:val="left"/>
+      <w:pPr>
+        <w:ind w:left="720" w:hanging="360"/>
+      </w:pPr>
+      <w:rPr>
+        <w:rFonts w:hint="default"/>
+      </w:rPr>
+    </w:lvl>
+    <w:lvl w:ilvl="1" w:tplc="240A0019">
+      <w:start w:val="1"/>
+      <w:numFmt w:val="lowerLetter"/>
+      <w:lvlText w:val="%2."/>
+      <w:lvlJc w:val="left"/>
+      <w:pPr>
+        <w:ind w:left="1440" w:hanging="360"/>
+      </w:pPr>
+    </w:lvl>
+    <w:lvl w:ilvl="2" w:tplc="240A001B" w:tentative="1">
+      <w:start w:val="1"/>
+      <w:numFmt w:val="lowerRoman"/>
+      <w:lvlText w:val="%3."/>
+      <w:lvlJc w:val="right"/>
+      <w:pPr>
+        <w:ind w:left="2160" w:hanging="180"/>
+      </w:pPr>
+    </w:lvl>
+    <w:lvl w:ilvl="3" w:tplc="240A000F" w:tentative="1">
+      <w:start w:val="1"/>
+      <w:numFmt w:val="decimal"/>
+      <w:lvlText w:val="%4."/>
+      <w:lvlJc w:val="left"/>
+      <w:pPr>
+        <w:ind w:left="2880" w:hanging="360"/>
+      </w:pPr>
+    </w:lvl>
+    <w:lvl w:ilvl="4" w:tplc="240A0019" w:tentative="1">
+      <w:start w:val="1"/>
+      <w:numFmt w:val="lowerLetter"/>
+      <w:lvlText w:val="%5."/>
+      <w:lvlJc w:val="left"/>
+      <w:pPr>
+        <w:ind w:left="3600" w:hanging="360"/>
+      </w:pPr>
+    </w:lvl>
+    <w:lvl w:ilvl="5" w:tplc="240A001B" w:tentative="1">
+      <w:start w:val="1"/>
+      <w:numFmt w:val="lowerRoman"/>
+      <w:lvlText w:val="%6."/>
+      <w:lvlJc w:val="right"/>
+      <w:pPr>
+        <w:ind w:left="4320" w:hanging="180"/>
+      </w:pPr>
+    </w:lvl>
+    <w:lvl w:ilvl="6" w:tplc="240A000F" w:tentative="1">
+      <w:start w:val="1"/>
+      <w:numFmt w:val="decimal"/>
+      <w:lvlText w:val="%7."/>
+      <w:lvlJc w:val="left"/>
+      <w:pPr>
+        <w:ind w:left="5040" w:hanging="360"/>
+      </w:pPr>
+    </w:lvl>
+    <w:lvl w:ilvl="7" w:tplc="240A0019" w:tentative="1">
+      <w:start w:val="1"/>
+      <w:numFmt w:val="lowerLetter"/>
+      <w:lvlText w:val="%8."/>
+      <w:lvlJc w:val="left"/>
+      <w:pPr>
+        <w:ind w:left="5760" w:hanging="360"/>
+      </w:pPr>
+    </w:lvl>
+    <w:lvl w:ilvl="8" w:tplc="240A001B" w:tentative="1">
+      <w:start w:val="1"/>
+      <w:numFmt w:val="lowerRoman"/>
+      <w:lvlText w:val="%9."/>
+      <w:lvlJc w:val="right"/>
+      <w:pPr>
+        <w:ind w:left="6480" w:hanging="180"/>
+      </w:pPr>
+    </w:lvl>
+  </w:abstractNum>
+  <w:abstractNum w:abstractNumId="11" w15:restartNumberingAfterBreak="0">
+    <w:nsid w:val="6B5D2203"/>
+    <w:multiLevelType w:val="hybridMultilevel"/>
+    <w:tmpl w:val="5B4E181E"/>
+    <w:lvl w:ilvl="0" w:tplc="FFFFFFFF">
+      <w:start w:val="1"/>
+      <w:numFmt w:val="decimal"/>
+      <w:lvlText w:val="%1."/>
+      <w:lvlJc w:val="left"/>
+      <w:pPr>
+        <w:ind w:left="720" w:hanging="360"/>
+      </w:pPr>
+      <w:rPr>
+        <w:rFonts w:hint="default"/>
+      </w:rPr>
+    </w:lvl>
+    <w:lvl w:ilvl="1" w:tplc="240A0001">
+      <w:start w:val="1"/>
+      <w:numFmt w:val="bullet"/>
+      <w:lvlText w:val=""/>
+      <w:lvlJc w:val="left"/>
+      <w:pPr>
+        <w:ind w:left="1440" w:hanging="360"/>
+      </w:pPr>
+      <w:rPr>
+        <w:rFonts w:ascii="Symbol" w:hAnsi="Symbol" w:hint="default"/>
+      </w:rPr>
+    </w:lvl>
+    <w:lvl w:ilvl="2" w:tplc="FFFFFFFF" w:tentative="1">
+      <w:start w:val="1"/>
+      <w:numFmt w:val="lowerRoman"/>
+      <w:lvlText w:val="%3."/>
+      <w:lvlJc w:val="right"/>
+      <w:pPr>
+        <w:ind w:left="2160" w:hanging="180"/>
+      </w:pPr>
+    </w:lvl>
+    <w:lvl w:ilvl="3" w:tplc="FFFFFFFF" w:tentative="1">
+      <w:start w:val="1"/>
+      <w:numFmt w:val="decimal"/>
+      <w:lvlText w:val="%4."/>
+      <w:lvlJc w:val="left"/>
+      <w:pPr>
+        <w:ind w:left="2880" w:hanging="360"/>
+      </w:pPr>
+    </w:lvl>
+    <w:lvl w:ilvl="4" w:tplc="FFFFFFFF" w:tentative="1">
+      <w:start w:val="1"/>
+      <w:numFmt w:val="lowerLetter"/>
+      <w:lvlText w:val="%5."/>
+      <w:lvlJc w:val="left"/>
+      <w:pPr>
+        <w:ind w:left="3600" w:hanging="360"/>
+      </w:pPr>
+    </w:lvl>
+    <w:lvl w:ilvl="5" w:tplc="FFFFFFFF" w:tentative="1">
+      <w:start w:val="1"/>
+      <w:numFmt w:val="lowerRoman"/>
+      <w:lvlText w:val="%6."/>
+      <w:lvlJc w:val="right"/>
+      <w:pPr>
+        <w:ind w:left="4320" w:hanging="180"/>
+      </w:pPr>
+    </w:lvl>
+    <w:lvl w:ilvl="6" w:tplc="FFFFFFFF" w:tentative="1">
+      <w:start w:val="1"/>
+      <w:numFmt w:val="decimal"/>
+      <w:lvlText w:val="%7."/>
+      <w:lvlJc w:val="left"/>
+      <w:pPr>
+        <w:ind w:left="5040" w:hanging="360"/>
+      </w:pPr>
+    </w:lvl>
+    <w:lvl w:ilvl="7" w:tplc="FFFFFFFF" w:tentative="1">
+      <w:start w:val="1"/>
+      <w:numFmt w:val="lowerLetter"/>
+      <w:lvlText w:val="%8."/>
+      <w:lvlJc w:val="left"/>
+      <w:pPr>
+        <w:ind w:left="5760" w:hanging="360"/>
+      </w:pPr>
+    </w:lvl>
+    <w:lvl w:ilvl="8" w:tplc="FFFFFFFF" w:tentative="1">
+      <w:start w:val="1"/>
+      <w:numFmt w:val="lowerRoman"/>
+      <w:lvlText w:val="%9."/>
+      <w:lvlJc w:val="right"/>
+      <w:pPr>
+        <w:ind w:left="6480" w:hanging="180"/>
+      </w:pPr>
+    </w:lvl>
+  </w:abstractNum>
+  <w:abstractNum w:abstractNumId="12" w15:restartNumberingAfterBreak="0">
+    <w:nsid w:val="75D4189C"/>
+    <w:multiLevelType w:val="multilevel"/>
+    <w:tmpl w:val="C18490C0"/>
+    <w:lvl w:ilvl="0">
+      <w:start w:val="1"/>
+      <w:numFmt w:val="decimal"/>
+      <w:lvlText w:val="%1."/>
+      <w:lvlJc w:val="left"/>
+      <w:pPr>
+        <w:tabs>
+          <w:tab w:val="num" w:pos="720"/>
+        </w:tabs>
+        <w:ind w:left="720" w:hanging="360"/>
+      </w:pPr>
+    </w:lvl>
+    <w:lvl w:ilvl="1" w:tentative="1">
+      <w:start w:val="1"/>
+      <w:numFmt w:val="decimal"/>
+      <w:lvlText w:val="%2."/>
+      <w:lvlJc w:val="left"/>
+      <w:pPr>
+        <w:tabs>
+          <w:tab w:val="num" w:pos="1440"/>
+        </w:tabs>
+        <w:ind w:left="1440" w:hanging="360"/>
+      </w:pPr>
+    </w:lvl>
+    <w:lvl w:ilvl="2" w:tentative="1">
+      <w:start w:val="1"/>
+      <w:numFmt w:val="decimal"/>
+      <w:lvlText w:val="%3."/>
+      <w:lvlJc w:val="left"/>
+      <w:pPr>
+        <w:tabs>
+          <w:tab w:val="num" w:pos="2160"/>
+        </w:tabs>
+        <w:ind w:left="2160" w:hanging="360"/>
+      </w:pPr>
+    </w:lvl>
+    <w:lvl w:ilvl="3" w:tentative="1">
+      <w:start w:val="1"/>
+      <w:numFmt w:val="decimal"/>
+      <w:lvlText w:val="%4."/>
+      <w:lvlJc w:val="left"/>
+      <w:pPr>
+        <w:tabs>
+          <w:tab w:val="num" w:pos="2880"/>
+        </w:tabs>
+        <w:ind w:left="2880" w:hanging="360"/>
+      </w:pPr>
+    </w:lvl>
+    <w:lvl w:ilvl="4" w:tentative="1">
+      <w:start w:val="1"/>
+      <w:numFmt w:val="decimal"/>
+      <w:lvlText w:val="%5."/>
+      <w:lvlJc w:val="left"/>
+      <w:pPr>
+        <w:tabs>
+          <w:tab w:val="num" w:pos="3600"/>
+        </w:tabs>
+        <w:ind w:left="3600" w:hanging="360"/>
+      </w:pPr>
+    </w:lvl>
+    <w:lvl w:ilvl="5" w:tentative="1">
+      <w:start w:val="1"/>
+      <w:numFmt w:val="decimal"/>
+      <w:lvlText w:val="%6."/>
+      <w:lvlJc w:val="left"/>
+      <w:pPr>
+        <w:tabs>
+          <w:tab w:val="num" w:pos="4320"/>
+        </w:tabs>
+        <w:ind w:left="4320" w:hanging="360"/>
+      </w:pPr>
+    </w:lvl>
+    <w:lvl w:ilvl="6" w:tentative="1">
+      <w:start w:val="1"/>
+      <w:numFmt w:val="decimal"/>
+      <w:lvlText w:val="%7."/>
+      <w:lvlJc w:val="left"/>
+      <w:pPr>
+        <w:tabs>
+          <w:tab w:val="num" w:pos="5040"/>
+        </w:tabs>
+        <w:ind w:left="5040" w:hanging="360"/>
+      </w:pPr>
+    </w:lvl>
+    <w:lvl w:ilvl="7" w:tentative="1">
+      <w:start w:val="1"/>
+      <w:numFmt w:val="decimal"/>
+      <w:lvlText w:val="%8."/>
+      <w:lvlJc w:val="left"/>
+      <w:pPr>
+        <w:tabs>
+          <w:tab w:val="num" w:pos="5760"/>
+        </w:tabs>
+        <w:ind w:left="5760" w:hanging="360"/>
+      </w:pPr>
+    </w:lvl>
+    <w:lvl w:ilvl="8" w:tentative="1">
+      <w:start w:val="1"/>
+      <w:numFmt w:val="decimal"/>
+      <w:lvlText w:val="%9."/>
+      <w:lvlJc w:val="left"/>
+      <w:pPr>
+        <w:tabs>
+          <w:tab w:val="num" w:pos="6480"/>
+        </w:tabs>
+        <w:ind w:left="6480" w:hanging="360"/>
+      </w:pPr>
+    </w:lvl>
+  </w:abstractNum>
+  <w:abstractNum w:abstractNumId="13" w15:restartNumberingAfterBreak="0">
+    <w:nsid w:val="7E93160E"/>
+    <w:multiLevelType w:val="hybridMultilevel"/>
+    <w:tmpl w:val="6472C302"/>
+    <w:lvl w:ilvl="0" w:tplc="FFFFFFFF">
+      <w:start w:val="1"/>
+      <w:numFmt w:val="decimal"/>
+      <w:lvlText w:val="%1."/>
+      <w:lvlJc w:val="left"/>
+      <w:pPr>
+        <w:ind w:left="720" w:hanging="360"/>
+      </w:pPr>
+      <w:rPr>
+        <w:rFonts w:hint="default"/>
+      </w:rPr>
+    </w:lvl>
+    <w:lvl w:ilvl="1" w:tplc="240A0001">
+      <w:start w:val="1"/>
+      <w:numFmt w:val="bullet"/>
+      <w:lvlText w:val=""/>
+      <w:lvlJc w:val="left"/>
+      <w:pPr>
+        <w:ind w:left="1440" w:hanging="360"/>
+      </w:pPr>
+      <w:rPr>
+        <w:rFonts w:ascii="Symbol" w:hAnsi="Symbol" w:hint="default"/>
+      </w:rPr>
+    </w:lvl>
+    <w:lvl w:ilvl="2" w:tplc="FFFFFFFF" w:tentative="1">
+      <w:start w:val="1"/>
+      <w:numFmt w:val="lowerRoman"/>
+      <w:lvlText w:val="%3."/>
+      <w:lvlJc w:val="right"/>
+      <w:pPr>
+        <w:ind w:left="2160" w:hanging="180"/>
+      </w:pPr>
+    </w:lvl>
+    <w:lvl w:ilvl="3" w:tplc="FFFFFFFF" w:tentative="1">
+      <w:start w:val="1"/>
+      <w:numFmt w:val="decimal"/>
+      <w:lvlText w:val="%4."/>
+      <w:lvlJc w:val="left"/>
+      <w:pPr>
+        <w:ind w:left="2880" w:hanging="360"/>
+      </w:pPr>
+    </w:lvl>
+    <w:lvl w:ilvl="4" w:tplc="FFFFFFFF" w:tentative="1">
+      <w:start w:val="1"/>
+      <w:numFmt w:val="lowerLetter"/>
+      <w:lvlText w:val="%5."/>
+      <w:lvlJc w:val="left"/>
+      <w:pPr>
+        <w:ind w:left="3600" w:hanging="360"/>
+      </w:pPr>
+    </w:lvl>
+    <w:lvl w:ilvl="5" w:tplc="FFFFFFFF" w:tentative="1">
+      <w:start w:val="1"/>
+      <w:numFmt w:val="lowerRoman"/>
+      <w:lvlText w:val="%6."/>
+      <w:lvlJc w:val="right"/>
+      <w:pPr>
+        <w:ind w:left="4320" w:hanging="180"/>
+      </w:pPr>
+    </w:lvl>
+    <w:lvl w:ilvl="6" w:tplc="FFFFFFFF" w:tentative="1">
+      <w:start w:val="1"/>
+      <w:numFmt w:val="decimal"/>
+      <w:lvlText w:val="%7."/>
+      <w:lvlJc w:val="left"/>
+      <w:pPr>
+        <w:ind w:left="5040" w:hanging="360"/>
+      </w:pPr>
+    </w:lvl>
+    <w:lvl w:ilvl="7" w:tplc="FFFFFFFF" w:tentative="1">
+      <w:start w:val="1"/>
+      <w:numFmt w:val="lowerLetter"/>
+      <w:lvlText w:val="%8."/>
+      <w:lvlJc w:val="left"/>
+      <w:pPr>
+        <w:ind w:left="5760" w:hanging="360"/>
+      </w:pPr>
+    </w:lvl>
+    <w:lvl w:ilvl="8" w:tplc="FFFFFFFF" w:tentative="1">
+      <w:start w:val="1"/>
+      <w:numFmt w:val="lowerRoman"/>
+      <w:lvlText w:val="%9."/>
+      <w:lvlJc w:val="right"/>
+      <w:pPr>
+        <w:ind w:left="6480" w:hanging="180"/>
+      </w:pPr>
+    </w:lvl>
+  </w:abstractNum>
+  <w:num w:numId="1" w16cid:durableId="363559966">
+    <w:abstractNumId w:val="12"/>
+  </w:num>
+  <w:num w:numId="2" w16cid:durableId="1912814574">
+    <w:abstractNumId w:val="10"/>
+  </w:num>
+  <w:num w:numId="3" w16cid:durableId="1870487202">
+    <w:abstractNumId w:val="9"/>
+  </w:num>
+  <w:num w:numId="4" w16cid:durableId="2032485707">
+    <w:abstractNumId w:val="1"/>
+  </w:num>
+  <w:num w:numId="5" w16cid:durableId="955529922">
+    <w:abstractNumId w:val="7"/>
+  </w:num>
+  <w:num w:numId="6" w16cid:durableId="943221263">
+    <w:abstractNumId w:val="2"/>
+  </w:num>
+  <w:num w:numId="7" w16cid:durableId="513963385">
+    <w:abstractNumId w:val="5"/>
+  </w:num>
+  <w:num w:numId="8" w16cid:durableId="240020612">
     <w:abstractNumId w:val="0"/>
+  </w:num>
+  <w:num w:numId="9" w16cid:durableId="365301255">
+    <w:abstractNumId w:val="3"/>
+  </w:num>
+  <w:num w:numId="10" w16cid:durableId="1652128361">
+    <w:abstractNumId w:val="4"/>
+  </w:num>
+  <w:num w:numId="11" w16cid:durableId="1343165842">
+    <w:abstractNumId w:val="13"/>
+  </w:num>
+  <w:num w:numId="12" w16cid:durableId="1992370659">
+    <w:abstractNumId w:val="11"/>
+  </w:num>
+  <w:num w:numId="13" w16cid:durableId="1013262637">
+    <w:abstractNumId w:val="8"/>
+  </w:num>
+  <w:num w:numId="14" w16cid:durableId="1616597729">
+    <w:abstractNumId w:val="6"/>
   </w:num>
 </w:numbering>
 </file>
@@ -739,11 +3040,37 @@
     <w:basedOn w:val="Normal"/>
     <w:uiPriority w:val="34"/>
     <w:qFormat/>
-    <w:rsid w:val="00372DFA"/>
+    <w:rsid w:val="00F276F7"/>
     <w:pPr>
       <w:ind w:left="720"/>
       <w:contextualSpacing/>
     </w:pPr>
+  </w:style>
+  <w:style w:type="paragraph" w:styleId="NoSpacing">
+    <w:name w:val="No Spacing"/>
+    <w:uiPriority w:val="1"/>
+    <w:qFormat/>
+    <w:rsid w:val="00B549CF"/>
+    <w:pPr>
+      <w:spacing w:after="0" w:line="240" w:lineRule="auto"/>
+    </w:pPr>
+  </w:style>
+  <w:style w:type="paragraph" w:styleId="NormalWeb">
+    <w:name w:val="Normal (Web)"/>
+    <w:basedOn w:val="Normal"/>
+    <w:uiPriority w:val="99"/>
+    <w:semiHidden/>
+    <w:unhideWhenUsed/>
+    <w:rsid w:val="00B549CF"/>
+    <w:pPr>
+      <w:spacing w:before="100" w:beforeAutospacing="1" w:after="100" w:afterAutospacing="1" w:line="240" w:lineRule="auto"/>
+    </w:pPr>
+    <w:rPr>
+      <w:rFonts w:ascii="Times New Roman" w:eastAsia="Times New Roman" w:hAnsi="Times New Roman" w:cs="Times New Roman"/>
+      <w:sz w:val="24"/>
+      <w:szCs w:val="24"/>
+      <w:lang w:eastAsia="es-CO"/>
+    </w:rPr>
   </w:style>
 </w:styles>
 </file>

</xml_diff>

<commit_message>
Modicación de descripción de reación entre entidades
</commit_message>
<xml_diff>
--- a/Diagrama_Yolima Guadir/Diagrama.docx
+++ b/Diagrama_Yolima Guadir/Diagrama.docx
@@ -854,12 +854,14 @@
           <w:rFonts w:ascii="Times New Roman" w:hAnsi="Times New Roman" w:cs="Times New Roman"/>
         </w:rPr>
       </w:pPr>
+      <w:proofErr w:type="spellStart"/>
       <w:r>
         <w:rPr>
           <w:rFonts w:ascii="Times New Roman" w:hAnsi="Times New Roman" w:cs="Times New Roman"/>
         </w:rPr>
         <w:t>Nit</w:t>
       </w:r>
+      <w:proofErr w:type="spellEnd"/>
     </w:p>
     <w:p>
       <w:pPr>
@@ -1029,13 +1031,19 @@
         <w:rPr>
           <w:rFonts w:ascii="Times New Roman" w:hAnsi="Times New Roman" w:cs="Times New Roman"/>
         </w:rPr>
-        <w:t>t</w:t>
-      </w:r>
-      <w:r>
-        <w:rPr>
-          <w:rFonts w:ascii="Times New Roman" w:hAnsi="Times New Roman" w:cs="Times New Roman"/>
-        </w:rPr>
-        <w:t>odos los proveedores proveen atracciones, pero las atracciones no pueden ser pertenecer a todos los proveedores.</w:t>
+        <w:t>T</w:t>
+      </w:r>
+      <w:r>
+        <w:rPr>
+          <w:rFonts w:ascii="Times New Roman" w:hAnsi="Times New Roman" w:cs="Times New Roman"/>
+        </w:rPr>
+        <w:t xml:space="preserve">odos los proveedores proveen atracciones, pero </w:t>
+      </w:r>
+      <w:r>
+        <w:rPr>
+          <w:rFonts w:ascii="Times New Roman" w:hAnsi="Times New Roman" w:cs="Times New Roman"/>
+        </w:rPr>
+        <w:t>el parque norte puede o no tener atracciones.</w:t>
       </w:r>
     </w:p>
     <w:p>
@@ -1062,7 +1070,7 @@
         <w:rPr>
           <w:rFonts w:ascii="Times New Roman" w:hAnsi="Times New Roman" w:cs="Times New Roman"/>
         </w:rPr>
-        <w:t>No todas las abstracciones mantienen ordenes de servicio, pero toda orden mantiene una atracción.</w:t>
+        <w:t>No todas las atracciones mantienen ordenes de servicio, pero toda orden mantiene una atracción.</w:t>
       </w:r>
     </w:p>
     <w:p>
@@ -1175,7 +1183,7 @@
         <w:rPr>
           <w:rFonts w:ascii="Times New Roman" w:hAnsi="Times New Roman" w:cs="Times New Roman"/>
         </w:rPr>
-        <w:t>uno o muchos brazaletes están registrados para acceder a la abstracción y a la atracción pueden acceder uno o muchos brazaletes.</w:t>
+        <w:t>uno o muchos brazaletes están registrados para acceder a la atracción y a la atracción pueden acceder uno o muchos brazaletes.</w:t>
       </w:r>
     </w:p>
     <w:p>

</xml_diff>